<commit_message>
Silvina updated folder Silvina_IDL_explanation
</commit_message>
<xml_diff>
--- a/data_preparation/Silvina_IDL_explanation/documentation_wavelets.docx
+++ b/data_preparation/Silvina_IDL_explanation/documentation_wavelets.docx
@@ -2,7 +2,1934 @@
 <file path=word/document.xml><?xml version="1.0" encoding="utf-8"?>
 <w:document xmlns:wpc="http://schemas.microsoft.com/office/word/2010/wordprocessingCanvas" xmlns:cx="http://schemas.microsoft.com/office/drawing/2014/chartex" xmlns:cx1="http://schemas.microsoft.com/office/drawing/2015/9/8/chartex" xmlns:cx2="http://schemas.microsoft.com/office/drawing/2015/10/21/chartex" xmlns:cx3="http://schemas.microsoft.com/office/drawing/2016/5/9/chartex" xmlns:cx4="http://schemas.microsoft.com/office/drawing/2016/5/10/chartex" xmlns:cx5="http://schemas.microsoft.com/office/drawing/2016/5/11/chartex" xmlns:cx6="http://schemas.microsoft.com/office/drawing/2016/5/12/chartex" xmlns:cx7="http://schemas.microsoft.com/office/drawing/2016/5/13/chartex" xmlns:cx8="http://schemas.microsoft.com/office/drawing/2016/5/14/chartex" xmlns:mc="http://schemas.openxmlformats.org/markup-compatibility/2006" xmlns:aink="http://schemas.microsoft.com/office/drawing/2016/ink" xmlns:am3d="http://schemas.microsoft.com/office/drawing/2017/model3d" xmlns:o="urn:schemas-microsoft-com:office:office" xmlns:r="http://schemas.openxmlformats.org/officeDocument/2006/relationships" xmlns:m="http://schemas.openxmlformats.org/officeDocument/2006/math" xmlns:v="urn:schemas-microsoft-com:vml" xmlns:wp14="http://schemas.microsoft.com/office/word/2010/wordprocessingDrawing" xmlns:wp="http://schemas.openxmlformats.org/drawingml/2006/wordprocessingDrawing" xmlns:w10="urn:schemas-microsoft-com:office:word" xmlns:w="http://schemas.openxmlformats.org/wordprocessingml/2006/main" xmlns:w14="http://schemas.microsoft.com/office/word/2010/wordml" xmlns:w15="http://schemas.microsoft.com/office/word/2012/wordml" xmlns:w16cex="http://schemas.microsoft.com/office/word/2018/wordml/cex" xmlns:w16cid="http://schemas.microsoft.com/office/word/2016/wordml/cid" xmlns:w16="http://schemas.microsoft.com/office/word/2018/wordml" xmlns:w16se="http://schemas.microsoft.com/office/word/2015/wordml/symex" xmlns:wpg="http://schemas.microsoft.com/office/word/2010/wordprocessingGroup" xmlns:wpi="http://schemas.microsoft.com/office/word/2010/wordprocessingInk" xmlns:wne="http://schemas.microsoft.com/office/word/2006/wordml" xmlns:wps="http://schemas.microsoft.com/office/word/2010/wordprocessingShape" mc:Ignorable="w14 w15 w16se w16cid w16 w16cex wp14">
   <w:body>
-    <w:p/>
+    <w:p>
+      <w:pPr>
+        <w:rPr>
+          <w:rFonts w:ascii="Times New Roman" w:hAnsi="Times New Roman" w:cs="Times New Roman"/>
+          <w:color w:val="000000" w:themeColor="text1"/>
+        </w:rPr>
+      </w:pPr>
+      <w:proofErr w:type="gramStart"/>
+      <w:r>
+        <w:rPr>
+          <w:rFonts w:ascii="Times New Roman" w:hAnsi="Times New Roman" w:cs="Times New Roman"/>
+          <w:color w:val="000000" w:themeColor="text1"/>
+        </w:rPr>
+        <w:t>;Steps</w:t>
+      </w:r>
+      <w:proofErr w:type="gramEnd"/>
+      <w:r>
+        <w:rPr>
+          <w:rFonts w:ascii="Times New Roman" w:hAnsi="Times New Roman" w:cs="Times New Roman"/>
+          <w:color w:val="000000" w:themeColor="text1"/>
+        </w:rPr>
+        <w:t xml:space="preserve"> followed in original “general_full_cadence.pro”</w:t>
+      </w:r>
+    </w:p>
+    <w:p>
+      <w:pPr>
+        <w:rPr>
+          <w:rFonts w:ascii="Times New Roman" w:hAnsi="Times New Roman" w:cs="Times New Roman"/>
+          <w:color w:val="000000" w:themeColor="text1"/>
+        </w:rPr>
+      </w:pPr>
+    </w:p>
+    <w:p>
+      <w:pPr>
+        <w:pStyle w:val="ListParagraph"/>
+        <w:numPr>
+          <w:ilvl w:val="0"/>
+          <w:numId w:val="1"/>
+        </w:numPr>
+        <w:rPr>
+          <w:rFonts w:ascii="Times New Roman" w:hAnsi="Times New Roman" w:cs="Times New Roman"/>
+          <w:color w:val="000000" w:themeColor="text1"/>
+        </w:rPr>
+      </w:pPr>
+      <w:r>
+        <w:rPr>
+          <w:rFonts w:ascii="Times New Roman" w:hAnsi="Times New Roman" w:cs="Times New Roman"/>
+          <w:color w:val="000000" w:themeColor="text1"/>
+        </w:rPr>
+        <w:t>Find fits files</w:t>
+      </w:r>
+    </w:p>
+    <w:p>
+      <w:pPr>
+        <w:pStyle w:val="ListParagraph"/>
+        <w:numPr>
+          <w:ilvl w:val="0"/>
+          <w:numId w:val="1"/>
+        </w:numPr>
+        <w:rPr>
+          <w:rFonts w:ascii="Times New Roman" w:hAnsi="Times New Roman" w:cs="Times New Roman"/>
+          <w:color w:val="000000" w:themeColor="text1"/>
+        </w:rPr>
+      </w:pPr>
+      <w:r>
+        <w:rPr>
+          <w:rFonts w:ascii="Times New Roman" w:hAnsi="Times New Roman" w:cs="Times New Roman"/>
+          <w:color w:val="000000" w:themeColor="text1"/>
+        </w:rPr>
+        <w:t xml:space="preserve">Create </w:t>
+      </w:r>
+      <w:r>
+        <w:rPr>
+          <w:rFonts w:ascii="Times New Roman" w:hAnsi="Times New Roman" w:cs="Times New Roman"/>
+          <w:color w:val="000000" w:themeColor="text1"/>
+        </w:rPr>
+        <w:t>2048</w:t>
+      </w:r>
+      <w:r>
+        <w:rPr>
+          <w:rFonts w:ascii="Times New Roman" w:hAnsi="Times New Roman" w:cs="Times New Roman"/>
+          <w:color w:val="000000" w:themeColor="text1"/>
+        </w:rPr>
+        <w:t xml:space="preserve"> x </w:t>
+      </w:r>
+      <w:r>
+        <w:rPr>
+          <w:rFonts w:ascii="Times New Roman" w:hAnsi="Times New Roman" w:cs="Times New Roman"/>
+          <w:color w:val="000000" w:themeColor="text1"/>
+        </w:rPr>
+        <w:t>2048</w:t>
+      </w:r>
+      <w:r>
+        <w:rPr>
+          <w:rFonts w:ascii="Times New Roman" w:hAnsi="Times New Roman" w:cs="Times New Roman"/>
+          <w:color w:val="000000" w:themeColor="text1"/>
+        </w:rPr>
+        <w:t xml:space="preserve"> mask in the shape of a disk for pixels larger than 800 (not clear if this is the size of the Sun). Fits images are originally also </w:t>
+      </w:r>
+      <w:r>
+        <w:rPr>
+          <w:rFonts w:ascii="Times New Roman" w:hAnsi="Times New Roman" w:cs="Times New Roman"/>
+          <w:color w:val="000000" w:themeColor="text1"/>
+        </w:rPr>
+        <w:t>2048 x 2048</w:t>
+      </w:r>
+      <w:r>
+        <w:rPr>
+          <w:rFonts w:ascii="Times New Roman" w:hAnsi="Times New Roman" w:cs="Times New Roman"/>
+          <w:color w:val="000000" w:themeColor="text1"/>
+        </w:rPr>
+        <w:t xml:space="preserve">. </w:t>
+      </w:r>
+    </w:p>
+    <w:p>
+      <w:pPr>
+        <w:pStyle w:val="ListParagraph"/>
+        <w:numPr>
+          <w:ilvl w:val="0"/>
+          <w:numId w:val="1"/>
+        </w:numPr>
+        <w:rPr>
+          <w:rFonts w:ascii="Times New Roman" w:hAnsi="Times New Roman" w:cs="Times New Roman"/>
+          <w:color w:val="000000" w:themeColor="text1"/>
+        </w:rPr>
+      </w:pPr>
+      <w:r>
+        <w:rPr>
+          <w:rFonts w:ascii="Times New Roman" w:hAnsi="Times New Roman" w:cs="Times New Roman"/>
+          <w:color w:val="000000" w:themeColor="text1"/>
+        </w:rPr>
+        <w:t>read in and perform the latest calibration and image correction procedures</w:t>
+      </w:r>
+      <w:r>
+        <w:rPr>
+          <w:rFonts w:ascii="Times New Roman" w:hAnsi="Times New Roman" w:cs="Times New Roman"/>
+          <w:color w:val="000000" w:themeColor="text1"/>
+        </w:rPr>
+        <w:t>:</w:t>
+      </w:r>
+    </w:p>
+    <w:p>
+      <w:pPr>
+        <w:ind w:left="1080"/>
+        <w:rPr>
+          <w:rFonts w:ascii="Times New Roman" w:hAnsi="Times New Roman" w:cs="Times New Roman"/>
+          <w:color w:val="FF0000"/>
+        </w:rPr>
+      </w:pPr>
+      <w:proofErr w:type="spellStart"/>
+      <w:r>
+        <w:rPr>
+          <w:rFonts w:ascii="Times New Roman" w:hAnsi="Times New Roman" w:cs="Times New Roman"/>
+          <w:color w:val="FF0000"/>
+        </w:rPr>
+        <w:t>secchi_prep</w:t>
+      </w:r>
+      <w:proofErr w:type="spellEnd"/>
+      <w:r>
+        <w:rPr>
+          <w:rFonts w:ascii="Times New Roman" w:hAnsi="Times New Roman" w:cs="Times New Roman"/>
+          <w:color w:val="FF0000"/>
+        </w:rPr>
+        <w:t xml:space="preserve">, files(q), </w:t>
+      </w:r>
+      <w:proofErr w:type="spellStart"/>
+      <w:r>
+        <w:rPr>
+          <w:rFonts w:ascii="Times New Roman" w:hAnsi="Times New Roman" w:cs="Times New Roman"/>
+          <w:color w:val="FF0000"/>
+        </w:rPr>
+        <w:t>outhdr</w:t>
+      </w:r>
+      <w:proofErr w:type="spellEnd"/>
+      <w:r>
+        <w:rPr>
+          <w:rFonts w:ascii="Times New Roman" w:hAnsi="Times New Roman" w:cs="Times New Roman"/>
+          <w:color w:val="FF0000"/>
+        </w:rPr>
+        <w:t xml:space="preserve">, </w:t>
+      </w:r>
+      <w:proofErr w:type="spellStart"/>
+      <w:r>
+        <w:rPr>
+          <w:rFonts w:ascii="Times New Roman" w:hAnsi="Times New Roman" w:cs="Times New Roman"/>
+          <w:color w:val="FF0000"/>
+        </w:rPr>
+        <w:t>img</w:t>
+      </w:r>
+      <w:proofErr w:type="spellEnd"/>
+      <w:r>
+        <w:rPr>
+          <w:rFonts w:ascii="Times New Roman" w:hAnsi="Times New Roman" w:cs="Times New Roman"/>
+          <w:color w:val="FF0000"/>
+        </w:rPr>
+        <w:t>, outsize = 2048, /</w:t>
+      </w:r>
+      <w:proofErr w:type="spellStart"/>
+      <w:r>
+        <w:rPr>
+          <w:rFonts w:ascii="Times New Roman" w:hAnsi="Times New Roman" w:cs="Times New Roman"/>
+          <w:color w:val="FF0000"/>
+        </w:rPr>
+        <w:t>rotate_on</w:t>
+      </w:r>
+      <w:proofErr w:type="spellEnd"/>
+      <w:r>
+        <w:rPr>
+          <w:rFonts w:ascii="Times New Roman" w:hAnsi="Times New Roman" w:cs="Times New Roman"/>
+          <w:color w:val="FF0000"/>
+        </w:rPr>
+        <w:t>, /</w:t>
+      </w:r>
+      <w:proofErr w:type="spellStart"/>
+      <w:r>
+        <w:rPr>
+          <w:rFonts w:ascii="Times New Roman" w:hAnsi="Times New Roman" w:cs="Times New Roman"/>
+          <w:color w:val="FF0000"/>
+        </w:rPr>
+        <w:t>calimg_off</w:t>
+      </w:r>
+      <w:proofErr w:type="spellEnd"/>
+      <w:r>
+        <w:rPr>
+          <w:rFonts w:ascii="Times New Roman" w:hAnsi="Times New Roman" w:cs="Times New Roman"/>
+          <w:color w:val="FF0000"/>
+        </w:rPr>
+        <w:t>, /cubic</w:t>
+      </w:r>
+    </w:p>
+    <w:p>
+      <w:pPr>
+        <w:pStyle w:val="ListParagraph"/>
+        <w:rPr>
+          <w:rFonts w:ascii="Times New Roman" w:hAnsi="Times New Roman" w:cs="Times New Roman"/>
+          <w:color w:val="000000" w:themeColor="text1"/>
+        </w:rPr>
+      </w:pPr>
+    </w:p>
+    <w:p>
+      <w:pPr>
+        <w:autoSpaceDE w:val="0"/>
+        <w:autoSpaceDN w:val="0"/>
+        <w:adjustRightInd w:val="0"/>
+        <w:rPr>
+          <w:rFonts w:ascii="Times New Roman" w:hAnsi="Times New Roman" w:cs="Times New Roman"/>
+          <w:color w:val="000000" w:themeColor="text1"/>
+        </w:rPr>
+      </w:pPr>
+      <w:r>
+        <w:rPr>
+          <w:rFonts w:ascii="Times New Roman" w:hAnsi="Times New Roman" w:cs="Times New Roman"/>
+          <w:color w:val="000000" w:themeColor="text1"/>
+        </w:rPr>
+        <w:tab/>
+        <w:t xml:space="preserve">    </w:t>
+      </w:r>
+      <w:r>
+        <w:rPr>
+          <w:rFonts w:ascii="Times New Roman" w:hAnsi="Times New Roman" w:cs="Times New Roman"/>
+          <w:color w:val="000000" w:themeColor="text1"/>
+        </w:rPr>
+        <w:t xml:space="preserve">  </w:t>
+      </w:r>
+      <w:proofErr w:type="gramStart"/>
+      <w:r>
+        <w:rPr>
+          <w:rFonts w:ascii="Times New Roman" w:hAnsi="Times New Roman" w:cs="Times New Roman"/>
+          <w:color w:val="000000" w:themeColor="text1"/>
+        </w:rPr>
+        <w:t>;output</w:t>
+      </w:r>
+      <w:proofErr w:type="gramEnd"/>
+      <w:r>
+        <w:rPr>
+          <w:rFonts w:ascii="Times New Roman" w:hAnsi="Times New Roman" w:cs="Times New Roman"/>
+          <w:color w:val="000000" w:themeColor="text1"/>
+        </w:rPr>
+        <w:t xml:space="preserve"> image as "</w:t>
+      </w:r>
+      <w:proofErr w:type="spellStart"/>
+      <w:r>
+        <w:rPr>
+          <w:rFonts w:ascii="Times New Roman" w:hAnsi="Times New Roman" w:cs="Times New Roman"/>
+          <w:color w:val="000000" w:themeColor="text1"/>
+        </w:rPr>
+        <w:t>img</w:t>
+      </w:r>
+      <w:proofErr w:type="spellEnd"/>
+      <w:r>
+        <w:rPr>
+          <w:rFonts w:ascii="Times New Roman" w:hAnsi="Times New Roman" w:cs="Times New Roman"/>
+          <w:color w:val="000000" w:themeColor="text1"/>
+        </w:rPr>
+        <w:t>"</w:t>
+      </w:r>
+    </w:p>
+    <w:p>
+      <w:pPr>
+        <w:autoSpaceDE w:val="0"/>
+        <w:autoSpaceDN w:val="0"/>
+        <w:adjustRightInd w:val="0"/>
+        <w:rPr>
+          <w:rFonts w:ascii="Times New Roman" w:hAnsi="Times New Roman" w:cs="Times New Roman"/>
+          <w:color w:val="000000" w:themeColor="text1"/>
+        </w:rPr>
+      </w:pPr>
+      <w:r>
+        <w:rPr>
+          <w:rFonts w:ascii="Times New Roman" w:hAnsi="Times New Roman" w:cs="Times New Roman"/>
+          <w:color w:val="000000" w:themeColor="text1"/>
+        </w:rPr>
+        <w:t xml:space="preserve">    </w:t>
+      </w:r>
+      <w:r>
+        <w:rPr>
+          <w:rFonts w:ascii="Times New Roman" w:hAnsi="Times New Roman" w:cs="Times New Roman"/>
+          <w:color w:val="000000" w:themeColor="text1"/>
+        </w:rPr>
+        <w:tab/>
+      </w:r>
+      <w:r>
+        <w:rPr>
+          <w:rFonts w:ascii="Times New Roman" w:hAnsi="Times New Roman" w:cs="Times New Roman"/>
+          <w:color w:val="000000" w:themeColor="text1"/>
+        </w:rPr>
+        <w:t xml:space="preserve">     </w:t>
+      </w:r>
+      <w:r>
+        <w:rPr>
+          <w:rFonts w:ascii="Times New Roman" w:hAnsi="Times New Roman" w:cs="Times New Roman"/>
+          <w:color w:val="000000" w:themeColor="text1"/>
+        </w:rPr>
+        <w:t xml:space="preserve"> </w:t>
+      </w:r>
+      <w:proofErr w:type="gramStart"/>
+      <w:r>
+        <w:rPr>
+          <w:rFonts w:ascii="Times New Roman" w:hAnsi="Times New Roman" w:cs="Times New Roman"/>
+          <w:color w:val="000000" w:themeColor="text1"/>
+        </w:rPr>
+        <w:t>;outsize</w:t>
+      </w:r>
+      <w:proofErr w:type="gramEnd"/>
+      <w:r>
+        <w:rPr>
+          <w:rFonts w:ascii="Times New Roman" w:hAnsi="Times New Roman" w:cs="Times New Roman"/>
+          <w:color w:val="000000" w:themeColor="text1"/>
+        </w:rPr>
+        <w:t>: 2048</w:t>
+      </w:r>
+    </w:p>
+    <w:p>
+      <w:pPr>
+        <w:autoSpaceDE w:val="0"/>
+        <w:autoSpaceDN w:val="0"/>
+        <w:adjustRightInd w:val="0"/>
+        <w:rPr>
+          <w:rFonts w:ascii="Times New Roman" w:hAnsi="Times New Roman" w:cs="Times New Roman"/>
+          <w:color w:val="000000" w:themeColor="text1"/>
+        </w:rPr>
+      </w:pPr>
+      <w:r>
+        <w:rPr>
+          <w:rFonts w:ascii="Times New Roman" w:hAnsi="Times New Roman" w:cs="Times New Roman"/>
+          <w:color w:val="000000" w:themeColor="text1"/>
+        </w:rPr>
+        <w:t xml:space="preserve">           </w:t>
+      </w:r>
+      <w:r>
+        <w:rPr>
+          <w:rFonts w:ascii="Times New Roman" w:hAnsi="Times New Roman" w:cs="Times New Roman"/>
+          <w:color w:val="000000" w:themeColor="text1"/>
+        </w:rPr>
+        <w:t xml:space="preserve">      </w:t>
+      </w:r>
+      <w:r>
+        <w:rPr>
+          <w:rFonts w:ascii="Times New Roman" w:hAnsi="Times New Roman" w:cs="Times New Roman"/>
+          <w:color w:val="000000" w:themeColor="text1"/>
+        </w:rPr>
+        <w:t xml:space="preserve"> </w:t>
+      </w:r>
+      <w:proofErr w:type="gramStart"/>
+      <w:r>
+        <w:rPr>
+          <w:rFonts w:ascii="Times New Roman" w:hAnsi="Times New Roman" w:cs="Times New Roman"/>
+          <w:color w:val="000000" w:themeColor="text1"/>
+        </w:rPr>
+        <w:t>;</w:t>
+      </w:r>
+      <w:proofErr w:type="spellStart"/>
+      <w:r>
+        <w:rPr>
+          <w:rFonts w:ascii="Times New Roman" w:hAnsi="Times New Roman" w:cs="Times New Roman"/>
+          <w:color w:val="000000" w:themeColor="text1"/>
+        </w:rPr>
+        <w:t>outhdr</w:t>
+      </w:r>
+      <w:proofErr w:type="spellEnd"/>
+      <w:proofErr w:type="gramEnd"/>
+      <w:r>
+        <w:rPr>
+          <w:rFonts w:ascii="Times New Roman" w:hAnsi="Times New Roman" w:cs="Times New Roman"/>
+          <w:color w:val="000000" w:themeColor="text1"/>
+        </w:rPr>
+        <w:t xml:space="preserve"> : headers</w:t>
+      </w:r>
+    </w:p>
+    <w:p>
+      <w:pPr>
+        <w:autoSpaceDE w:val="0"/>
+        <w:autoSpaceDN w:val="0"/>
+        <w:adjustRightInd w:val="0"/>
+        <w:rPr>
+          <w:rFonts w:ascii="Times New Roman" w:hAnsi="Times New Roman" w:cs="Times New Roman"/>
+          <w:color w:val="000000" w:themeColor="text1"/>
+        </w:rPr>
+      </w:pPr>
+      <w:r>
+        <w:rPr>
+          <w:rFonts w:ascii="Times New Roman" w:hAnsi="Times New Roman" w:cs="Times New Roman"/>
+          <w:color w:val="000000" w:themeColor="text1"/>
+        </w:rPr>
+        <w:t xml:space="preserve">      </w:t>
+      </w:r>
+      <w:r>
+        <w:rPr>
+          <w:rFonts w:ascii="Times New Roman" w:hAnsi="Times New Roman" w:cs="Times New Roman"/>
+          <w:color w:val="000000" w:themeColor="text1"/>
+        </w:rPr>
+        <w:tab/>
+        <w:t xml:space="preserve">     </w:t>
+      </w:r>
+      <w:r>
+        <w:rPr>
+          <w:rFonts w:ascii="Times New Roman" w:hAnsi="Times New Roman" w:cs="Times New Roman"/>
+          <w:color w:val="000000" w:themeColor="text1"/>
+        </w:rPr>
+        <w:t xml:space="preserve"> </w:t>
+      </w:r>
+      <w:r>
+        <w:rPr>
+          <w:rFonts w:ascii="Times New Roman" w:hAnsi="Times New Roman" w:cs="Times New Roman"/>
+          <w:color w:val="000000" w:themeColor="text1"/>
+        </w:rPr>
+        <w:t>;/CALIMG_OFF: Do not apply vignetting or flat-field calibration</w:t>
+      </w:r>
+    </w:p>
+    <w:p>
+      <w:pPr>
+        <w:autoSpaceDE w:val="0"/>
+        <w:autoSpaceDN w:val="0"/>
+        <w:adjustRightInd w:val="0"/>
+        <w:rPr>
+          <w:rFonts w:ascii="Times New Roman" w:hAnsi="Times New Roman" w:cs="Times New Roman"/>
+          <w:color w:val="000000" w:themeColor="text1"/>
+        </w:rPr>
+      </w:pPr>
+      <w:r>
+        <w:rPr>
+          <w:rFonts w:ascii="Times New Roman" w:hAnsi="Times New Roman" w:cs="Times New Roman"/>
+          <w:color w:val="000000" w:themeColor="text1"/>
+        </w:rPr>
+        <w:t xml:space="preserve">      </w:t>
+      </w:r>
+      <w:r>
+        <w:rPr>
+          <w:rFonts w:ascii="Times New Roman" w:hAnsi="Times New Roman" w:cs="Times New Roman"/>
+          <w:color w:val="000000" w:themeColor="text1"/>
+        </w:rPr>
+        <w:tab/>
+        <w:t xml:space="preserve">     </w:t>
+      </w:r>
+      <w:r>
+        <w:rPr>
+          <w:rFonts w:ascii="Times New Roman" w:hAnsi="Times New Roman" w:cs="Times New Roman"/>
+          <w:color w:val="000000" w:themeColor="text1"/>
+        </w:rPr>
+        <w:t xml:space="preserve"> </w:t>
+      </w:r>
+      <w:r>
+        <w:rPr>
+          <w:rFonts w:ascii="Times New Roman" w:hAnsi="Times New Roman" w:cs="Times New Roman"/>
+          <w:color w:val="000000" w:themeColor="text1"/>
+        </w:rPr>
+        <w:t xml:space="preserve">;/ROTATE_ON: the images are rotated to solar north. The difference between solar north and ecliptic north changes though out the year. </w:t>
+      </w:r>
+    </w:p>
+    <w:p>
+      <w:pPr>
+        <w:autoSpaceDE w:val="0"/>
+        <w:autoSpaceDN w:val="0"/>
+        <w:adjustRightInd w:val="0"/>
+        <w:rPr>
+          <w:rFonts w:ascii="Times New Roman" w:hAnsi="Times New Roman" w:cs="Times New Roman"/>
+          <w:color w:val="000000" w:themeColor="text1"/>
+        </w:rPr>
+      </w:pPr>
+      <w:r>
+        <w:rPr>
+          <w:rFonts w:ascii="Times New Roman" w:hAnsi="Times New Roman" w:cs="Times New Roman"/>
+          <w:color w:val="000000" w:themeColor="text1"/>
+        </w:rPr>
+        <w:t xml:space="preserve">     </w:t>
+      </w:r>
+      <w:r>
+        <w:rPr>
+          <w:rFonts w:ascii="Times New Roman" w:hAnsi="Times New Roman" w:cs="Times New Roman"/>
+          <w:color w:val="000000" w:themeColor="text1"/>
+        </w:rPr>
+        <w:t xml:space="preserve">           </w:t>
+      </w:r>
+      <w:r>
+        <w:rPr>
+          <w:rFonts w:ascii="Times New Roman" w:hAnsi="Times New Roman" w:cs="Times New Roman"/>
+          <w:color w:val="000000" w:themeColor="text1"/>
+        </w:rPr>
+        <w:t xml:space="preserve"> </w:t>
+      </w:r>
+      <w:r>
+        <w:rPr>
+          <w:rFonts w:ascii="Times New Roman" w:hAnsi="Times New Roman" w:cs="Times New Roman"/>
+          <w:color w:val="000000" w:themeColor="text1"/>
+        </w:rPr>
+        <w:t xml:space="preserve"> </w:t>
+      </w:r>
+      <w:r>
+        <w:rPr>
+          <w:rFonts w:ascii="Times New Roman" w:hAnsi="Times New Roman" w:cs="Times New Roman"/>
+          <w:color w:val="000000" w:themeColor="text1"/>
+        </w:rPr>
+        <w:t>;</w:t>
+      </w:r>
+      <w:r>
+        <w:rPr>
+          <w:rFonts w:ascii="Times New Roman" w:hAnsi="Times New Roman" w:cs="Times New Roman"/>
+          <w:color w:val="000000" w:themeColor="text1"/>
+        </w:rPr>
+        <w:t>/</w:t>
+      </w:r>
+      <w:r>
+        <w:rPr>
+          <w:rFonts w:ascii="Times New Roman" w:hAnsi="Times New Roman" w:cs="Times New Roman"/>
+          <w:color w:val="000000" w:themeColor="text1"/>
+        </w:rPr>
+        <w:t>CUBIC (maybe, not sure) = Interpolation parameter for cubic interpolation.</w:t>
+      </w:r>
+      <w:r>
+        <w:rPr>
+          <w:rFonts w:ascii="Times New Roman" w:hAnsi="Times New Roman" w:cs="Times New Roman"/>
+          <w:color w:val="000000" w:themeColor="text1"/>
+        </w:rPr>
+        <w:t xml:space="preserve"> </w:t>
+      </w:r>
+      <w:r>
+        <w:rPr>
+          <w:rFonts w:ascii="Times New Roman" w:hAnsi="Times New Roman" w:cs="Times New Roman"/>
+          <w:color w:val="000000" w:themeColor="text1"/>
+        </w:rPr>
+        <w:t>See the IDL documentation for POLY_2D for mor</w:t>
+      </w:r>
+      <w:r>
+        <w:rPr>
+          <w:rFonts w:ascii="Times New Roman" w:hAnsi="Times New Roman" w:cs="Times New Roman"/>
+          <w:color w:val="000000" w:themeColor="text1"/>
+        </w:rPr>
+        <w:t xml:space="preserve">e </w:t>
+      </w:r>
+      <w:r>
+        <w:rPr>
+          <w:rFonts w:ascii="Times New Roman" w:hAnsi="Times New Roman" w:cs="Times New Roman"/>
+          <w:color w:val="000000" w:themeColor="text1"/>
+        </w:rPr>
+        <w:t>information.</w:t>
+      </w:r>
+    </w:p>
+    <w:p>
+      <w:pPr>
+        <w:autoSpaceDE w:val="0"/>
+        <w:autoSpaceDN w:val="0"/>
+        <w:adjustRightInd w:val="0"/>
+        <w:rPr>
+          <w:rFonts w:ascii="Times New Roman" w:hAnsi="Times New Roman" w:cs="Times New Roman"/>
+          <w:color w:val="000000" w:themeColor="text1"/>
+        </w:rPr>
+      </w:pPr>
+    </w:p>
+    <w:p>
+      <w:pPr>
+        <w:pStyle w:val="ListParagraph"/>
+        <w:numPr>
+          <w:ilvl w:val="0"/>
+          <w:numId w:val="1"/>
+        </w:numPr>
+        <w:autoSpaceDE w:val="0"/>
+        <w:autoSpaceDN w:val="0"/>
+        <w:adjustRightInd w:val="0"/>
+        <w:rPr>
+          <w:rFonts w:ascii="Times New Roman" w:hAnsi="Times New Roman" w:cs="Times New Roman"/>
+          <w:color w:val="000000" w:themeColor="text1"/>
+        </w:rPr>
+      </w:pPr>
+      <w:r>
+        <w:rPr>
+          <w:rFonts w:ascii="Times New Roman" w:hAnsi="Times New Roman" w:cs="Times New Roman"/>
+          <w:color w:val="000000" w:themeColor="text1"/>
+        </w:rPr>
+        <w:t>Take natural log of the image for pixels above 0.01 (new “</w:t>
+      </w:r>
+      <w:proofErr w:type="spellStart"/>
+      <w:r>
+        <w:rPr>
+          <w:rFonts w:ascii="Times New Roman" w:hAnsi="Times New Roman" w:cs="Times New Roman"/>
+          <w:color w:val="000000" w:themeColor="text1"/>
+        </w:rPr>
+        <w:t>img</w:t>
+      </w:r>
+      <w:proofErr w:type="spellEnd"/>
+      <w:r>
+        <w:rPr>
+          <w:rFonts w:ascii="Times New Roman" w:hAnsi="Times New Roman" w:cs="Times New Roman"/>
+          <w:color w:val="000000" w:themeColor="text1"/>
+        </w:rPr>
+        <w:t>”)</w:t>
+      </w:r>
+    </w:p>
+    <w:p>
+      <w:pPr>
+        <w:pStyle w:val="ListParagraph"/>
+        <w:numPr>
+          <w:ilvl w:val="0"/>
+          <w:numId w:val="1"/>
+        </w:numPr>
+        <w:autoSpaceDE w:val="0"/>
+        <w:autoSpaceDN w:val="0"/>
+        <w:adjustRightInd w:val="0"/>
+        <w:rPr>
+          <w:rFonts w:ascii="Times New Roman" w:hAnsi="Times New Roman" w:cs="Times New Roman"/>
+          <w:color w:val="000000" w:themeColor="text1"/>
+        </w:rPr>
+      </w:pPr>
+      <w:r>
+        <w:rPr>
+          <w:rFonts w:ascii="Times New Roman" w:hAnsi="Times New Roman" w:cs="Times New Roman"/>
+          <w:color w:val="000000" w:themeColor="text1"/>
+        </w:rPr>
+        <w:t>Replace pixels more than a specified pixels deviant from its neighbors</w:t>
+      </w:r>
+      <w:r>
+        <w:rPr>
+          <w:rFonts w:ascii="Times New Roman" w:hAnsi="Times New Roman" w:cs="Times New Roman"/>
+          <w:color w:val="000000" w:themeColor="text1"/>
+        </w:rPr>
+        <w:t xml:space="preserve"> with </w:t>
+      </w:r>
+      <w:proofErr w:type="spellStart"/>
+      <w:r>
+        <w:rPr>
+          <w:rFonts w:ascii="Times New Roman" w:hAnsi="Times New Roman" w:cs="Times New Roman"/>
+          <w:color w:val="000000" w:themeColor="text1"/>
+        </w:rPr>
+        <w:t>sigma_filter</w:t>
+      </w:r>
+      <w:proofErr w:type="spellEnd"/>
+      <w:r>
+        <w:rPr>
+          <w:rFonts w:ascii="Times New Roman" w:hAnsi="Times New Roman" w:cs="Times New Roman"/>
+          <w:color w:val="000000" w:themeColor="text1"/>
+        </w:rPr>
+        <w:t xml:space="preserve"> </w:t>
+      </w:r>
+      <w:r>
+        <w:rPr>
+          <w:rFonts w:ascii="Times New Roman" w:hAnsi="Times New Roman" w:cs="Times New Roman"/>
+          <w:color w:val="000000" w:themeColor="text1"/>
+        </w:rPr>
+        <w:t>(new “</w:t>
+      </w:r>
+      <w:proofErr w:type="spellStart"/>
+      <w:r>
+        <w:rPr>
+          <w:rFonts w:ascii="Times New Roman" w:hAnsi="Times New Roman" w:cs="Times New Roman"/>
+          <w:color w:val="000000" w:themeColor="text1"/>
+        </w:rPr>
+        <w:t>img</w:t>
+      </w:r>
+      <w:proofErr w:type="spellEnd"/>
+      <w:r>
+        <w:rPr>
+          <w:rFonts w:ascii="Times New Roman" w:hAnsi="Times New Roman" w:cs="Times New Roman"/>
+          <w:color w:val="000000" w:themeColor="text1"/>
+        </w:rPr>
+        <w:t>”)</w:t>
+      </w:r>
+    </w:p>
+    <w:p>
+      <w:pPr>
+        <w:pStyle w:val="ListParagraph"/>
+        <w:autoSpaceDE w:val="0"/>
+        <w:autoSpaceDN w:val="0"/>
+        <w:adjustRightInd w:val="0"/>
+        <w:ind w:left="1440"/>
+        <w:rPr>
+          <w:rFonts w:ascii="Times New Roman" w:hAnsi="Times New Roman" w:cs="Times New Roman"/>
+          <w:color w:val="FF0000"/>
+        </w:rPr>
+      </w:pPr>
+      <w:proofErr w:type="spellStart"/>
+      <w:r>
+        <w:rPr>
+          <w:rFonts w:ascii="Times New Roman" w:hAnsi="Times New Roman" w:cs="Times New Roman"/>
+          <w:color w:val="FF0000"/>
+        </w:rPr>
+        <w:t>img</w:t>
+      </w:r>
+      <w:proofErr w:type="spellEnd"/>
+      <w:r>
+        <w:rPr>
+          <w:rFonts w:ascii="Times New Roman" w:hAnsi="Times New Roman" w:cs="Times New Roman"/>
+          <w:color w:val="FF0000"/>
+        </w:rPr>
+        <w:t xml:space="preserve"> = </w:t>
+      </w:r>
+      <w:proofErr w:type="spellStart"/>
+      <w:r>
+        <w:rPr>
+          <w:rFonts w:ascii="Times New Roman" w:hAnsi="Times New Roman" w:cs="Times New Roman"/>
+          <w:color w:val="FF0000"/>
+        </w:rPr>
+        <w:t>sigma_filter</w:t>
+      </w:r>
+      <w:proofErr w:type="spellEnd"/>
+      <w:r>
+        <w:rPr>
+          <w:rFonts w:ascii="Times New Roman" w:hAnsi="Times New Roman" w:cs="Times New Roman"/>
+          <w:color w:val="FF0000"/>
+        </w:rPr>
+        <w:t>(</w:t>
+      </w:r>
+      <w:proofErr w:type="spellStart"/>
+      <w:proofErr w:type="gramStart"/>
+      <w:r>
+        <w:rPr>
+          <w:rFonts w:ascii="Times New Roman" w:hAnsi="Times New Roman" w:cs="Times New Roman"/>
+          <w:color w:val="FF0000"/>
+        </w:rPr>
+        <w:t>img,radius</w:t>
+      </w:r>
+      <w:proofErr w:type="spellEnd"/>
+      <w:proofErr w:type="gramEnd"/>
+      <w:r>
+        <w:rPr>
+          <w:rFonts w:ascii="Times New Roman" w:hAnsi="Times New Roman" w:cs="Times New Roman"/>
+          <w:color w:val="FF0000"/>
+        </w:rPr>
+        <w:t>=</w:t>
+      </w:r>
+      <w:r>
+        <w:rPr>
+          <w:rFonts w:ascii="Times New Roman" w:hAnsi="Times New Roman" w:cs="Times New Roman"/>
+          <w:b/>
+          <w:bCs/>
+          <w:color w:val="FF0000"/>
+        </w:rPr>
+        <w:t>3</w:t>
+      </w:r>
+      <w:r>
+        <w:rPr>
+          <w:rFonts w:ascii="Times New Roman" w:hAnsi="Times New Roman" w:cs="Times New Roman"/>
+          <w:color w:val="FF0000"/>
+        </w:rPr>
+        <w:t>,/iterate)</w:t>
+      </w:r>
+    </w:p>
+    <w:p>
+      <w:pPr>
+        <w:ind w:left="720" w:firstLine="720"/>
+        <w:rPr>
+          <w:rFonts w:ascii="Times New Roman" w:eastAsia="Times New Roman" w:hAnsi="Times New Roman" w:cs="Times New Roman"/>
+        </w:rPr>
+      </w:pPr>
+      <w:r>
+        <w:rPr>
+          <w:rFonts w:ascii="Times New Roman" w:eastAsia="Times New Roman" w:hAnsi="Times New Roman" w:cs="Times New Roman"/>
+        </w:rPr>
+        <w:t>Compute mean over moving box-cars using smooth, subtract center values,</w:t>
+      </w:r>
+      <w:r>
+        <w:rPr>
+          <w:rFonts w:ascii="Times New Roman" w:eastAsia="Times New Roman" w:hAnsi="Times New Roman" w:cs="Times New Roman"/>
+        </w:rPr>
+        <w:t xml:space="preserve"> </w:t>
+      </w:r>
+      <w:r>
+        <w:rPr>
+          <w:rFonts w:ascii="Times New Roman" w:eastAsia="Times New Roman" w:hAnsi="Times New Roman" w:cs="Times New Roman"/>
+        </w:rPr>
+        <w:t xml:space="preserve">compute variance using smooth on deviations from mean, check where pixel deviation from mean is within variance of </w:t>
+      </w:r>
+      <w:proofErr w:type="gramStart"/>
+      <w:r>
+        <w:rPr>
+          <w:rFonts w:ascii="Times New Roman" w:eastAsia="Times New Roman" w:hAnsi="Times New Roman" w:cs="Times New Roman"/>
+        </w:rPr>
+        <w:t xml:space="preserve">box, </w:t>
+      </w:r>
+      <w:r>
+        <w:rPr>
+          <w:rFonts w:ascii="Times New Roman" w:eastAsia="Times New Roman" w:hAnsi="Times New Roman" w:cs="Times New Roman"/>
+        </w:rPr>
+        <w:t xml:space="preserve"> </w:t>
+      </w:r>
+      <w:r>
+        <w:rPr>
+          <w:rFonts w:ascii="Times New Roman" w:eastAsia="Times New Roman" w:hAnsi="Times New Roman" w:cs="Times New Roman"/>
+        </w:rPr>
+        <w:t>replace</w:t>
+      </w:r>
+      <w:proofErr w:type="gramEnd"/>
+      <w:r>
+        <w:rPr>
+          <w:rFonts w:ascii="Times New Roman" w:eastAsia="Times New Roman" w:hAnsi="Times New Roman" w:cs="Times New Roman"/>
+        </w:rPr>
+        <w:t xml:space="preserve"> those pixels in smoothed image (mean) with orig</w:t>
+      </w:r>
+      <w:r>
+        <w:rPr>
+          <w:rFonts w:ascii="Times New Roman" w:eastAsia="Times New Roman" w:hAnsi="Times New Roman" w:cs="Times New Roman"/>
+        </w:rPr>
+        <w:t>i</w:t>
+      </w:r>
+      <w:r>
+        <w:rPr>
+          <w:rFonts w:ascii="Times New Roman" w:eastAsia="Times New Roman" w:hAnsi="Times New Roman" w:cs="Times New Roman"/>
+        </w:rPr>
+        <w:t xml:space="preserve">nal values, </w:t>
+      </w:r>
+      <w:r>
+        <w:rPr>
+          <w:rFonts w:ascii="Times New Roman" w:eastAsia="Times New Roman" w:hAnsi="Times New Roman" w:cs="Times New Roman"/>
+        </w:rPr>
+        <w:t xml:space="preserve"> </w:t>
+      </w:r>
+      <w:r>
+        <w:rPr>
+          <w:rFonts w:ascii="Times New Roman" w:eastAsia="Times New Roman" w:hAnsi="Times New Roman" w:cs="Times New Roman"/>
+        </w:rPr>
+        <w:t xml:space="preserve">return the resulting partial mean image. </w:t>
+      </w:r>
+    </w:p>
+    <w:p>
+      <w:pPr>
+        <w:autoSpaceDE w:val="0"/>
+        <w:autoSpaceDN w:val="0"/>
+        <w:adjustRightInd w:val="0"/>
+        <w:ind w:firstLine="720"/>
+        <w:rPr>
+          <w:rFonts w:ascii="Times New Roman" w:hAnsi="Times New Roman" w:cs="Times New Roman"/>
+          <w:color w:val="000000" w:themeColor="text1"/>
+        </w:rPr>
+      </w:pPr>
+      <w:proofErr w:type="gramStart"/>
+      <w:r>
+        <w:rPr>
+          <w:rFonts w:ascii="Times New Roman" w:hAnsi="Times New Roman" w:cs="Times New Roman"/>
+          <w:color w:val="000000" w:themeColor="text1"/>
+        </w:rPr>
+        <w:t>;RADIUS</w:t>
+      </w:r>
+      <w:proofErr w:type="gramEnd"/>
+      <w:r>
+        <w:rPr>
+          <w:rFonts w:ascii="Times New Roman" w:hAnsi="Times New Roman" w:cs="Times New Roman"/>
+          <w:color w:val="000000" w:themeColor="text1"/>
+        </w:rPr>
+        <w:t xml:space="preserve"> = alternative to specify box radius, so </w:t>
+      </w:r>
+      <w:proofErr w:type="spellStart"/>
+      <w:r>
+        <w:rPr>
+          <w:rFonts w:ascii="Times New Roman" w:hAnsi="Times New Roman" w:cs="Times New Roman"/>
+          <w:color w:val="000000" w:themeColor="text1"/>
+        </w:rPr>
+        <w:t>box_width</w:t>
+      </w:r>
+      <w:proofErr w:type="spellEnd"/>
+      <w:r>
+        <w:rPr>
+          <w:rFonts w:ascii="Times New Roman" w:hAnsi="Times New Roman" w:cs="Times New Roman"/>
+          <w:color w:val="000000" w:themeColor="text1"/>
+        </w:rPr>
+        <w:t xml:space="preserve"> = 2*radius+1</w:t>
+      </w:r>
+    </w:p>
+    <w:p>
+      <w:pPr>
+        <w:autoSpaceDE w:val="0"/>
+        <w:autoSpaceDN w:val="0"/>
+        <w:adjustRightInd w:val="0"/>
+        <w:rPr>
+          <w:rFonts w:ascii="Times New Roman" w:hAnsi="Times New Roman" w:cs="Times New Roman"/>
+          <w:color w:val="000000" w:themeColor="text1"/>
+        </w:rPr>
+      </w:pPr>
+      <w:r>
+        <w:rPr>
+          <w:rFonts w:ascii="Times New Roman" w:hAnsi="Times New Roman" w:cs="Times New Roman"/>
+          <w:color w:val="000000" w:themeColor="text1"/>
+        </w:rPr>
+        <w:t xml:space="preserve">     </w:t>
+      </w:r>
+      <w:r>
+        <w:rPr>
+          <w:rFonts w:ascii="Times New Roman" w:hAnsi="Times New Roman" w:cs="Times New Roman"/>
+          <w:color w:val="000000" w:themeColor="text1"/>
+        </w:rPr>
+        <w:tab/>
+      </w:r>
+      <w:proofErr w:type="gramStart"/>
+      <w:r>
+        <w:rPr>
+          <w:rFonts w:ascii="Times New Roman" w:hAnsi="Times New Roman" w:cs="Times New Roman"/>
+          <w:color w:val="000000" w:themeColor="text1"/>
+        </w:rPr>
+        <w:t>;</w:t>
+      </w:r>
+      <w:proofErr w:type="spellStart"/>
+      <w:r>
+        <w:rPr>
+          <w:rFonts w:ascii="Times New Roman" w:hAnsi="Times New Roman" w:cs="Times New Roman"/>
+          <w:color w:val="000000" w:themeColor="text1"/>
+        </w:rPr>
+        <w:t>N</w:t>
+      </w:r>
+      <w:proofErr w:type="gramEnd"/>
+      <w:r>
+        <w:rPr>
+          <w:rFonts w:ascii="Times New Roman" w:hAnsi="Times New Roman" w:cs="Times New Roman"/>
+          <w:color w:val="000000" w:themeColor="text1"/>
+        </w:rPr>
+        <w:t>_sigma</w:t>
+      </w:r>
+      <w:proofErr w:type="spellEnd"/>
+      <w:r>
+        <w:rPr>
+          <w:rFonts w:ascii="Times New Roman" w:hAnsi="Times New Roman" w:cs="Times New Roman"/>
+          <w:color w:val="000000" w:themeColor="text1"/>
+        </w:rPr>
+        <w:t xml:space="preserve"> = # standard deviations to define outliers, floating point,</w:t>
+      </w:r>
+      <w:r>
+        <w:rPr>
+          <w:rFonts w:ascii="Times New Roman" w:hAnsi="Times New Roman" w:cs="Times New Roman"/>
+          <w:color w:val="000000" w:themeColor="text1"/>
+        </w:rPr>
+        <w:t xml:space="preserve"> </w:t>
+      </w:r>
+      <w:r>
+        <w:rPr>
+          <w:rFonts w:ascii="Times New Roman" w:hAnsi="Times New Roman" w:cs="Times New Roman"/>
+          <w:color w:val="000000" w:themeColor="text1"/>
+        </w:rPr>
+        <w:t>default = 3</w:t>
+      </w:r>
+      <w:r>
+        <w:rPr>
+          <w:rFonts w:ascii="Times New Roman" w:hAnsi="Times New Roman" w:cs="Times New Roman"/>
+          <w:color w:val="000000" w:themeColor="text1"/>
+        </w:rPr>
+        <w:t xml:space="preserve">, </w:t>
+      </w:r>
+      <w:r>
+        <w:rPr>
+          <w:rFonts w:ascii="Times New Roman" w:hAnsi="Times New Roman" w:cs="Times New Roman"/>
+          <w:color w:val="000000" w:themeColor="text1"/>
+        </w:rPr>
+        <w:t xml:space="preserve"> smooths </w:t>
+      </w:r>
+      <w:r>
+        <w:rPr>
+          <w:rFonts w:ascii="Times New Roman" w:hAnsi="Times New Roman" w:cs="Times New Roman"/>
+          <w:color w:val="000000" w:themeColor="text1"/>
+        </w:rPr>
+        <w:t>1</w:t>
+      </w:r>
+      <w:r>
+        <w:rPr>
+          <w:rFonts w:ascii="Times New Roman" w:hAnsi="Times New Roman" w:cs="Times New Roman"/>
+          <w:color w:val="000000" w:themeColor="text1"/>
+        </w:rPr>
+        <w:t>% of pixels</w:t>
+      </w:r>
+      <w:r>
+        <w:rPr>
+          <w:rFonts w:ascii="Times New Roman" w:hAnsi="Times New Roman" w:cs="Times New Roman"/>
+          <w:color w:val="000000" w:themeColor="text1"/>
+        </w:rPr>
+        <w:t>.</w:t>
+      </w:r>
+    </w:p>
+    <w:p>
+      <w:pPr>
+        <w:autoSpaceDE w:val="0"/>
+        <w:autoSpaceDN w:val="0"/>
+        <w:adjustRightInd w:val="0"/>
+        <w:rPr>
+          <w:rFonts w:ascii="Times New Roman" w:hAnsi="Times New Roman" w:cs="Times New Roman"/>
+          <w:color w:val="000000" w:themeColor="text1"/>
+        </w:rPr>
+      </w:pPr>
+      <w:r>
+        <w:rPr>
+          <w:rFonts w:ascii="Times New Roman" w:hAnsi="Times New Roman" w:cs="Times New Roman"/>
+          <w:color w:val="000000" w:themeColor="text1"/>
+        </w:rPr>
+        <w:t xml:space="preserve">    </w:t>
+      </w:r>
+      <w:r>
+        <w:rPr>
+          <w:rFonts w:ascii="Times New Roman" w:hAnsi="Times New Roman" w:cs="Times New Roman"/>
+          <w:color w:val="000000" w:themeColor="text1"/>
+        </w:rPr>
+        <w:tab/>
+      </w:r>
+      <w:r>
+        <w:rPr>
+          <w:rFonts w:ascii="Times New Roman" w:hAnsi="Times New Roman" w:cs="Times New Roman"/>
+          <w:color w:val="000000" w:themeColor="text1"/>
+        </w:rPr>
+        <w:t xml:space="preserve">;/ITERATE causes </w:t>
+      </w:r>
+      <w:proofErr w:type="spellStart"/>
+      <w:r>
+        <w:rPr>
+          <w:rFonts w:ascii="Times New Roman" w:hAnsi="Times New Roman" w:cs="Times New Roman"/>
+          <w:color w:val="000000" w:themeColor="text1"/>
+        </w:rPr>
+        <w:t>sigma_filter</w:t>
+      </w:r>
+      <w:proofErr w:type="spellEnd"/>
+      <w:r>
+        <w:rPr>
+          <w:rFonts w:ascii="Times New Roman" w:hAnsi="Times New Roman" w:cs="Times New Roman"/>
+          <w:color w:val="000000" w:themeColor="text1"/>
+        </w:rPr>
+        <w:t xml:space="preserve"> to be applied recursively (max = 20 times)</w:t>
+      </w:r>
+      <w:r>
+        <w:rPr>
+          <w:rFonts w:ascii="Times New Roman" w:hAnsi="Times New Roman" w:cs="Times New Roman"/>
+          <w:color w:val="000000" w:themeColor="text1"/>
+        </w:rPr>
+        <w:t xml:space="preserve"> </w:t>
+      </w:r>
+      <w:r>
+        <w:rPr>
+          <w:rFonts w:ascii="Times New Roman" w:hAnsi="Times New Roman" w:cs="Times New Roman"/>
+          <w:color w:val="000000" w:themeColor="text1"/>
+        </w:rPr>
+        <w:t>until no more</w:t>
+      </w:r>
+      <w:r>
+        <w:rPr>
+          <w:rFonts w:ascii="Times New Roman" w:hAnsi="Times New Roman" w:cs="Times New Roman"/>
+          <w:color w:val="000000" w:themeColor="text1"/>
+        </w:rPr>
+        <w:t xml:space="preserve"> </w:t>
+      </w:r>
+      <w:proofErr w:type="gramStart"/>
+      <w:r>
+        <w:rPr>
+          <w:rFonts w:ascii="Times New Roman" w:hAnsi="Times New Roman" w:cs="Times New Roman"/>
+          <w:color w:val="000000" w:themeColor="text1"/>
+        </w:rPr>
+        <w:t>pixels</w:t>
+      </w:r>
+      <w:proofErr w:type="gramEnd"/>
+      <w:r>
+        <w:rPr>
+          <w:rFonts w:ascii="Times New Roman" w:hAnsi="Times New Roman" w:cs="Times New Roman"/>
+          <w:color w:val="000000" w:themeColor="text1"/>
+        </w:rPr>
+        <w:t xml:space="preserve"> change</w:t>
+      </w:r>
+      <w:r>
+        <w:rPr>
+          <w:rFonts w:ascii="Times New Roman" w:hAnsi="Times New Roman" w:cs="Times New Roman"/>
+          <w:color w:val="000000" w:themeColor="text1"/>
+        </w:rPr>
+        <w:t>.</w:t>
+      </w:r>
+    </w:p>
+    <w:p>
+      <w:pPr>
+        <w:pStyle w:val="ListParagraph"/>
+        <w:numPr>
+          <w:ilvl w:val="0"/>
+          <w:numId w:val="1"/>
+        </w:numPr>
+        <w:autoSpaceDE w:val="0"/>
+        <w:autoSpaceDN w:val="0"/>
+        <w:adjustRightInd w:val="0"/>
+        <w:rPr>
+          <w:rFonts w:ascii="Times New Roman" w:hAnsi="Times New Roman" w:cs="Times New Roman"/>
+          <w:color w:val="000000" w:themeColor="text1"/>
+        </w:rPr>
+      </w:pPr>
+      <w:r>
+        <w:rPr>
+          <w:rFonts w:ascii="Times New Roman" w:hAnsi="Times New Roman" w:cs="Times New Roman"/>
+          <w:color w:val="000000" w:themeColor="text1"/>
+        </w:rPr>
+        <w:t xml:space="preserve">Only for pixels </w:t>
+      </w:r>
+      <w:r>
+        <w:rPr>
+          <w:rFonts w:ascii="Times New Roman" w:hAnsi="Times New Roman" w:cs="Times New Roman"/>
+          <w:color w:val="000000" w:themeColor="text1"/>
+        </w:rPr>
+        <w:t>outside circle of mask</w:t>
+      </w:r>
+      <w:r>
+        <w:rPr>
+          <w:rFonts w:ascii="Times New Roman" w:hAnsi="Times New Roman" w:cs="Times New Roman"/>
+          <w:color w:val="000000" w:themeColor="text1"/>
+        </w:rPr>
+        <w:t xml:space="preserve">, apply </w:t>
+      </w:r>
+      <w:proofErr w:type="spellStart"/>
+      <w:r>
+        <w:rPr>
+          <w:rFonts w:ascii="Times New Roman" w:hAnsi="Times New Roman" w:cs="Times New Roman"/>
+          <w:color w:val="000000" w:themeColor="text1"/>
+        </w:rPr>
+        <w:t>sigma_filter</w:t>
+      </w:r>
+      <w:proofErr w:type="spellEnd"/>
+      <w:r>
+        <w:rPr>
+          <w:rFonts w:ascii="Times New Roman" w:hAnsi="Times New Roman" w:cs="Times New Roman"/>
+          <w:color w:val="000000" w:themeColor="text1"/>
+        </w:rPr>
+        <w:t xml:space="preserve"> </w:t>
+      </w:r>
+      <w:r>
+        <w:rPr>
+          <w:rFonts w:ascii="Times New Roman" w:hAnsi="Times New Roman" w:cs="Times New Roman"/>
+          <w:color w:val="000000" w:themeColor="text1"/>
+        </w:rPr>
+        <w:t>with larger radius</w:t>
+      </w:r>
+      <w:r>
+        <w:rPr>
+          <w:rFonts w:ascii="Times New Roman" w:hAnsi="Times New Roman" w:cs="Times New Roman"/>
+          <w:color w:val="000000" w:themeColor="text1"/>
+        </w:rPr>
+        <w:t xml:space="preserve"> </w:t>
+      </w:r>
+      <w:r>
+        <w:rPr>
+          <w:rFonts w:ascii="Times New Roman" w:hAnsi="Times New Roman" w:cs="Times New Roman"/>
+          <w:color w:val="000000" w:themeColor="text1"/>
+        </w:rPr>
+        <w:t>(new “</w:t>
+      </w:r>
+      <w:proofErr w:type="spellStart"/>
+      <w:r>
+        <w:rPr>
+          <w:rFonts w:ascii="Times New Roman" w:hAnsi="Times New Roman" w:cs="Times New Roman"/>
+          <w:color w:val="000000" w:themeColor="text1"/>
+        </w:rPr>
+        <w:t>img</w:t>
+      </w:r>
+      <w:proofErr w:type="spellEnd"/>
+      <w:r>
+        <w:rPr>
+          <w:rFonts w:ascii="Times New Roman" w:hAnsi="Times New Roman" w:cs="Times New Roman"/>
+          <w:color w:val="000000" w:themeColor="text1"/>
+        </w:rPr>
+        <w:t>”)</w:t>
+      </w:r>
+    </w:p>
+    <w:p>
+      <w:pPr>
+        <w:pStyle w:val="ListParagraph"/>
+        <w:autoSpaceDE w:val="0"/>
+        <w:autoSpaceDN w:val="0"/>
+        <w:adjustRightInd w:val="0"/>
+        <w:ind w:firstLine="720"/>
+        <w:rPr>
+          <w:rFonts w:ascii="Times New Roman" w:hAnsi="Times New Roman" w:cs="Times New Roman"/>
+          <w:color w:val="FF0000"/>
+        </w:rPr>
+      </w:pPr>
+      <w:proofErr w:type="spellStart"/>
+      <w:r>
+        <w:rPr>
+          <w:rFonts w:ascii="Times New Roman" w:hAnsi="Times New Roman" w:cs="Times New Roman"/>
+          <w:color w:val="FF0000"/>
+        </w:rPr>
+        <w:t>img</w:t>
+      </w:r>
+      <w:proofErr w:type="spellEnd"/>
+      <w:r>
+        <w:rPr>
+          <w:rFonts w:ascii="Times New Roman" w:hAnsi="Times New Roman" w:cs="Times New Roman"/>
+          <w:color w:val="FF0000"/>
+        </w:rPr>
+        <w:t>(</w:t>
+      </w:r>
+      <w:proofErr w:type="spellStart"/>
+      <w:r>
+        <w:rPr>
+          <w:rFonts w:ascii="Times New Roman" w:hAnsi="Times New Roman" w:cs="Times New Roman"/>
+          <w:color w:val="FF0000"/>
+        </w:rPr>
+        <w:t>mask_idx</w:t>
+      </w:r>
+      <w:proofErr w:type="spellEnd"/>
+      <w:r>
+        <w:rPr>
+          <w:rFonts w:ascii="Times New Roman" w:hAnsi="Times New Roman" w:cs="Times New Roman"/>
+          <w:color w:val="FF0000"/>
+        </w:rPr>
+        <w:t>) = (</w:t>
+      </w:r>
+      <w:proofErr w:type="spellStart"/>
+      <w:r>
+        <w:rPr>
+          <w:rFonts w:ascii="Times New Roman" w:hAnsi="Times New Roman" w:cs="Times New Roman"/>
+          <w:color w:val="FF0000"/>
+        </w:rPr>
+        <w:t>sigma_filter</w:t>
+      </w:r>
+      <w:proofErr w:type="spellEnd"/>
+      <w:r>
+        <w:rPr>
+          <w:rFonts w:ascii="Times New Roman" w:hAnsi="Times New Roman" w:cs="Times New Roman"/>
+          <w:color w:val="FF0000"/>
+        </w:rPr>
+        <w:t>(</w:t>
+      </w:r>
+      <w:proofErr w:type="spellStart"/>
+      <w:proofErr w:type="gramStart"/>
+      <w:r>
+        <w:rPr>
+          <w:rFonts w:ascii="Times New Roman" w:hAnsi="Times New Roman" w:cs="Times New Roman"/>
+          <w:color w:val="FF0000"/>
+        </w:rPr>
+        <w:t>img,radius</w:t>
+      </w:r>
+      <w:proofErr w:type="spellEnd"/>
+      <w:proofErr w:type="gramEnd"/>
+      <w:r>
+        <w:rPr>
+          <w:rFonts w:ascii="Times New Roman" w:hAnsi="Times New Roman" w:cs="Times New Roman"/>
+          <w:color w:val="FF0000"/>
+        </w:rPr>
+        <w:t>=</w:t>
+      </w:r>
+      <w:r>
+        <w:rPr>
+          <w:rFonts w:ascii="Times New Roman" w:hAnsi="Times New Roman" w:cs="Times New Roman"/>
+          <w:b/>
+          <w:bCs/>
+          <w:color w:val="FF0000"/>
+        </w:rPr>
+        <w:t>13</w:t>
+      </w:r>
+      <w:r>
+        <w:rPr>
+          <w:rFonts w:ascii="Times New Roman" w:hAnsi="Times New Roman" w:cs="Times New Roman"/>
+          <w:color w:val="FF0000"/>
+        </w:rPr>
+        <w:t>,/iterate))(</w:t>
+      </w:r>
+      <w:proofErr w:type="spellStart"/>
+      <w:r>
+        <w:rPr>
+          <w:rFonts w:ascii="Times New Roman" w:hAnsi="Times New Roman" w:cs="Times New Roman"/>
+          <w:color w:val="FF0000"/>
+        </w:rPr>
+        <w:t>mask_idx</w:t>
+      </w:r>
+      <w:proofErr w:type="spellEnd"/>
+      <w:r>
+        <w:rPr>
+          <w:rFonts w:ascii="Times New Roman" w:hAnsi="Times New Roman" w:cs="Times New Roman"/>
+          <w:color w:val="FF0000"/>
+        </w:rPr>
+        <w:t>)</w:t>
+      </w:r>
+    </w:p>
+    <w:p>
+      <w:pPr>
+        <w:pStyle w:val="ListParagraph"/>
+        <w:numPr>
+          <w:ilvl w:val="0"/>
+          <w:numId w:val="1"/>
+        </w:numPr>
+        <w:autoSpaceDE w:val="0"/>
+        <w:autoSpaceDN w:val="0"/>
+        <w:adjustRightInd w:val="0"/>
+        <w:rPr>
+          <w:rFonts w:ascii="Times New Roman" w:hAnsi="Times New Roman" w:cs="Times New Roman"/>
+          <w:color w:val="000000" w:themeColor="text1"/>
+        </w:rPr>
+      </w:pPr>
+      <w:r>
+        <w:rPr>
+          <w:rFonts w:ascii="Times New Roman" w:hAnsi="Times New Roman" w:cs="Times New Roman"/>
+          <w:color w:val="000000" w:themeColor="text1"/>
+        </w:rPr>
+        <w:t>Smooth image 52 times</w:t>
+      </w:r>
+      <w:r>
+        <w:rPr>
+          <w:rFonts w:ascii="Times New Roman" w:hAnsi="Times New Roman" w:cs="Times New Roman"/>
+          <w:color w:val="000000" w:themeColor="text1"/>
+        </w:rPr>
+        <w:t xml:space="preserve"> with</w:t>
+      </w:r>
+      <w:r>
+        <w:rPr>
+          <w:rFonts w:ascii="Times New Roman" w:hAnsi="Times New Roman" w:cs="Times New Roman"/>
+          <w:color w:val="000000" w:themeColor="text1"/>
+        </w:rPr>
+        <w:t xml:space="preserve"> boxcar of 30</w:t>
+      </w:r>
+      <w:r>
+        <w:rPr>
+          <w:rFonts w:ascii="Times New Roman" w:hAnsi="Times New Roman" w:cs="Times New Roman"/>
+          <w:color w:val="000000" w:themeColor="text1"/>
+        </w:rPr>
+        <w:t xml:space="preserve"> </w:t>
+      </w:r>
+      <w:r>
+        <w:rPr>
+          <w:rFonts w:ascii="Times New Roman" w:hAnsi="Times New Roman" w:cs="Times New Roman"/>
+          <w:color w:val="000000" w:themeColor="text1"/>
+        </w:rPr>
+        <w:t>(new “</w:t>
+      </w:r>
+      <w:proofErr w:type="spellStart"/>
+      <w:r>
+        <w:rPr>
+          <w:rFonts w:ascii="Times New Roman" w:hAnsi="Times New Roman" w:cs="Times New Roman"/>
+          <w:color w:val="000000" w:themeColor="text1"/>
+        </w:rPr>
+        <w:t>mr</w:t>
+      </w:r>
+      <w:proofErr w:type="spellEnd"/>
+      <w:r>
+        <w:rPr>
+          <w:rFonts w:ascii="Times New Roman" w:hAnsi="Times New Roman" w:cs="Times New Roman"/>
+          <w:color w:val="000000" w:themeColor="text1"/>
+        </w:rPr>
+        <w:t>”</w:t>
+      </w:r>
+      <w:r>
+        <w:rPr>
+          <w:rFonts w:ascii="Times New Roman" w:hAnsi="Times New Roman" w:cs="Times New Roman"/>
+          <w:color w:val="000000" w:themeColor="text1"/>
+        </w:rPr>
+        <w:t xml:space="preserve"> image</w:t>
+      </w:r>
+      <w:r>
+        <w:rPr>
+          <w:rFonts w:ascii="Times New Roman" w:hAnsi="Times New Roman" w:cs="Times New Roman"/>
+          <w:color w:val="000000" w:themeColor="text1"/>
+        </w:rPr>
+        <w:t>)</w:t>
+      </w:r>
+      <w:r>
+        <w:rPr>
+          <w:rFonts w:ascii="Times New Roman" w:hAnsi="Times New Roman" w:cs="Times New Roman"/>
+          <w:color w:val="000000" w:themeColor="text1"/>
+        </w:rPr>
+        <w:t xml:space="preserve">. Edges are processed because </w:t>
+      </w:r>
+      <w:proofErr w:type="spellStart"/>
+      <w:r>
+        <w:rPr>
+          <w:rFonts w:ascii="Times New Roman" w:hAnsi="Times New Roman" w:cs="Times New Roman"/>
+          <w:color w:val="000000" w:themeColor="text1"/>
+        </w:rPr>
+        <w:t>kconvol</w:t>
+      </w:r>
+      <w:proofErr w:type="spellEnd"/>
+      <w:r>
+        <w:rPr>
+          <w:rFonts w:ascii="Times New Roman" w:hAnsi="Times New Roman" w:cs="Times New Roman"/>
+          <w:color w:val="000000" w:themeColor="text1"/>
+        </w:rPr>
+        <w:t xml:space="preserve"> adds extra mirrored pixels on the side of the image (see below)</w:t>
+      </w:r>
+    </w:p>
+    <w:p>
+      <w:pPr>
+        <w:pStyle w:val="ListParagraph"/>
+        <w:autoSpaceDE w:val="0"/>
+        <w:autoSpaceDN w:val="0"/>
+        <w:adjustRightInd w:val="0"/>
+        <w:ind w:firstLine="720"/>
+        <w:rPr>
+          <w:rFonts w:ascii="Times New Roman" w:hAnsi="Times New Roman" w:cs="Times New Roman"/>
+          <w:color w:val="FF0000"/>
+        </w:rPr>
+      </w:pPr>
+      <w:proofErr w:type="spellStart"/>
+      <w:r>
+        <w:rPr>
+          <w:rFonts w:ascii="Times New Roman" w:hAnsi="Times New Roman" w:cs="Times New Roman"/>
+          <w:color w:val="FF0000"/>
+        </w:rPr>
+        <w:t>mr</w:t>
+      </w:r>
+      <w:proofErr w:type="spellEnd"/>
+      <w:r>
+        <w:rPr>
+          <w:rFonts w:ascii="Times New Roman" w:hAnsi="Times New Roman" w:cs="Times New Roman"/>
+          <w:color w:val="FF0000"/>
+        </w:rPr>
+        <w:t xml:space="preserve"> = </w:t>
+      </w:r>
+      <w:proofErr w:type="spellStart"/>
+      <w:r>
+        <w:rPr>
+          <w:rFonts w:ascii="Times New Roman" w:hAnsi="Times New Roman" w:cs="Times New Roman"/>
+          <w:color w:val="FF0000"/>
+        </w:rPr>
+        <w:t>kconvol</w:t>
+      </w:r>
+      <w:proofErr w:type="spellEnd"/>
+      <w:r>
+        <w:rPr>
+          <w:rFonts w:ascii="Times New Roman" w:hAnsi="Times New Roman" w:cs="Times New Roman"/>
+          <w:color w:val="FF0000"/>
+        </w:rPr>
+        <w:t>(img,30)</w:t>
+      </w:r>
+    </w:p>
+    <w:p>
+      <w:pPr>
+        <w:pStyle w:val="ListParagraph"/>
+        <w:autoSpaceDE w:val="0"/>
+        <w:autoSpaceDN w:val="0"/>
+        <w:adjustRightInd w:val="0"/>
+        <w:rPr>
+          <w:rFonts w:ascii="Times New Roman" w:hAnsi="Times New Roman" w:cs="Times New Roman"/>
+          <w:color w:val="FF0000"/>
+        </w:rPr>
+      </w:pPr>
+      <w:r>
+        <w:rPr>
+          <w:rFonts w:ascii="Times New Roman" w:hAnsi="Times New Roman" w:cs="Times New Roman"/>
+          <w:color w:val="FF0000"/>
+        </w:rPr>
+        <w:t xml:space="preserve">    </w:t>
+      </w:r>
+      <w:r>
+        <w:rPr>
+          <w:rFonts w:ascii="Times New Roman" w:hAnsi="Times New Roman" w:cs="Times New Roman"/>
+          <w:color w:val="FF0000"/>
+        </w:rPr>
+        <w:tab/>
+      </w:r>
+      <w:r>
+        <w:rPr>
+          <w:rFonts w:ascii="Times New Roman" w:hAnsi="Times New Roman" w:cs="Times New Roman"/>
+          <w:color w:val="FF0000"/>
+        </w:rPr>
+        <w:t xml:space="preserve">for t=0,50 do </w:t>
+      </w:r>
+      <w:proofErr w:type="spellStart"/>
+      <w:r>
+        <w:rPr>
+          <w:rFonts w:ascii="Times New Roman" w:hAnsi="Times New Roman" w:cs="Times New Roman"/>
+          <w:color w:val="FF0000"/>
+        </w:rPr>
+        <w:t>mr</w:t>
+      </w:r>
+      <w:proofErr w:type="spellEnd"/>
+      <w:r>
+        <w:rPr>
+          <w:rFonts w:ascii="Times New Roman" w:hAnsi="Times New Roman" w:cs="Times New Roman"/>
+          <w:color w:val="FF0000"/>
+        </w:rPr>
+        <w:t xml:space="preserve"> = </w:t>
+      </w:r>
+      <w:proofErr w:type="spellStart"/>
+      <w:r>
+        <w:rPr>
+          <w:rFonts w:ascii="Times New Roman" w:hAnsi="Times New Roman" w:cs="Times New Roman"/>
+          <w:color w:val="FF0000"/>
+        </w:rPr>
+        <w:t>kconvol</w:t>
+      </w:r>
+      <w:proofErr w:type="spellEnd"/>
+      <w:r>
+        <w:rPr>
+          <w:rFonts w:ascii="Times New Roman" w:hAnsi="Times New Roman" w:cs="Times New Roman"/>
+          <w:color w:val="FF0000"/>
+        </w:rPr>
+        <w:t>(mr,30)</w:t>
+      </w:r>
+    </w:p>
+    <w:p>
+      <w:pPr>
+        <w:pStyle w:val="ListParagraph"/>
+        <w:numPr>
+          <w:ilvl w:val="0"/>
+          <w:numId w:val="1"/>
+        </w:numPr>
+        <w:rPr>
+          <w:rFonts w:ascii="Times New Roman" w:hAnsi="Times New Roman" w:cs="Times New Roman"/>
+          <w:color w:val="000000" w:themeColor="text1"/>
+        </w:rPr>
+      </w:pPr>
+      <w:r>
+        <w:rPr>
+          <w:rFonts w:ascii="Times New Roman" w:eastAsia="Times New Roman" w:hAnsi="Times New Roman" w:cs="Times New Roman"/>
+        </w:rPr>
+        <w:t>Apply kernel</w:t>
+      </w:r>
+      <w:r>
+        <w:rPr>
+          <w:rFonts w:ascii="Times New Roman" w:eastAsia="Times New Roman" w:hAnsi="Times New Roman" w:cs="Times New Roman"/>
+        </w:rPr>
+        <w:t xml:space="preserve"> twice (new “img1</w:t>
+      </w:r>
+      <w:proofErr w:type="gramStart"/>
+      <w:r>
+        <w:rPr>
+          <w:rFonts w:ascii="Times New Roman" w:eastAsia="Times New Roman" w:hAnsi="Times New Roman" w:cs="Times New Roman"/>
+        </w:rPr>
+        <w:t>”)  and</w:t>
+      </w:r>
+      <w:proofErr w:type="gramEnd"/>
+      <w:r>
+        <w:rPr>
+          <w:rFonts w:ascii="Times New Roman" w:eastAsia="Times New Roman" w:hAnsi="Times New Roman" w:cs="Times New Roman"/>
+        </w:rPr>
+        <w:t xml:space="preserve"> t</w:t>
+      </w:r>
+      <w:r>
+        <w:rPr>
+          <w:rFonts w:ascii="Times New Roman" w:eastAsia="Times New Roman" w:hAnsi="Times New Roman" w:cs="Times New Roman"/>
+        </w:rPr>
+        <w:t>h</w:t>
+      </w:r>
+      <w:r>
+        <w:rPr>
+          <w:rFonts w:ascii="Times New Roman" w:eastAsia="Times New Roman" w:hAnsi="Times New Roman" w:cs="Times New Roman"/>
+        </w:rPr>
+        <w:t xml:space="preserve">rice </w:t>
+      </w:r>
+      <w:r>
+        <w:rPr>
+          <w:rFonts w:ascii="Times New Roman" w:eastAsia="Times New Roman" w:hAnsi="Times New Roman" w:cs="Times New Roman"/>
+        </w:rPr>
+        <w:t>(new “</w:t>
+      </w:r>
+      <w:r>
+        <w:rPr>
+          <w:rFonts w:ascii="Times New Roman" w:eastAsia="Times New Roman" w:hAnsi="Times New Roman" w:cs="Times New Roman"/>
+        </w:rPr>
+        <w:t>l0</w:t>
+      </w:r>
+      <w:r>
+        <w:rPr>
+          <w:rFonts w:ascii="Times New Roman" w:eastAsia="Times New Roman" w:hAnsi="Times New Roman" w:cs="Times New Roman"/>
+        </w:rPr>
+        <w:t>”)</w:t>
+      </w:r>
+      <w:r>
+        <w:rPr>
+          <w:rFonts w:ascii="Times New Roman" w:eastAsia="Times New Roman" w:hAnsi="Times New Roman" w:cs="Times New Roman"/>
+        </w:rPr>
+        <w:t>. Ke</w:t>
+      </w:r>
+      <w:r>
+        <w:rPr>
+          <w:rFonts w:ascii="Times New Roman" w:hAnsi="Times New Roman" w:cs="Times New Roman"/>
+          <w:color w:val="000000" w:themeColor="text1"/>
+        </w:rPr>
+        <w:t>rnel k used:</w:t>
+      </w:r>
+    </w:p>
+    <w:p>
+      <w:pPr>
+        <w:pStyle w:val="ListParagraph"/>
+        <w:rPr>
+          <w:rFonts w:ascii="Times New Roman" w:hAnsi="Times New Roman" w:cs="Times New Roman"/>
+          <w:color w:val="000000" w:themeColor="text1"/>
+        </w:rPr>
+      </w:pPr>
+    </w:p>
+    <w:p>
+      <w:pPr>
+        <w:pStyle w:val="ListParagraph"/>
+        <w:rPr>
+          <w:rFonts w:ascii="Times New Roman" w:hAnsi="Times New Roman" w:cs="Times New Roman"/>
+          <w:color w:val="000000" w:themeColor="text1"/>
+        </w:rPr>
+      </w:pPr>
+      <w:r>
+        <w:rPr>
+          <w:rFonts w:ascii="Times New Roman" w:hAnsi="Times New Roman" w:cs="Times New Roman"/>
+          <w:noProof/>
+          <w:color w:val="000000" w:themeColor="text1"/>
+        </w:rPr>
+        <w:drawing>
+          <wp:anchor distT="0" distB="0" distL="114300" distR="114300" simplePos="0" relativeHeight="251679744" behindDoc="1" locked="0" layoutInCell="1" allowOverlap="1" wp14:anchorId="6F3592BE" wp14:editId="0385FEEE">
+            <wp:simplePos x="0" y="0"/>
+            <wp:positionH relativeFrom="column">
+              <wp:posOffset>2487930</wp:posOffset>
+            </wp:positionH>
+            <wp:positionV relativeFrom="paragraph">
+              <wp:posOffset>112235</wp:posOffset>
+            </wp:positionV>
+            <wp:extent cx="2048719" cy="844558"/>
+            <wp:effectExtent l="0" t="0" r="0" b="0"/>
+            <wp:wrapTight wrapText="bothSides">
+              <wp:wrapPolygon edited="0">
+                <wp:start x="0" y="0"/>
+                <wp:lineTo x="0" y="21113"/>
+                <wp:lineTo x="21426" y="21113"/>
+                <wp:lineTo x="21426" y="0"/>
+                <wp:lineTo x="0" y="0"/>
+              </wp:wrapPolygon>
+            </wp:wrapTight>
+            <wp:docPr id="41" name="Picture 41" descr="A close up of a sign&#10;&#10;Description automatically generated"/>
+            <wp:cNvGraphicFramePr>
+              <a:graphicFrameLocks xmlns:a="http://schemas.openxmlformats.org/drawingml/2006/main" noChangeAspect="1"/>
+            </wp:cNvGraphicFramePr>
+            <a:graphic xmlns:a="http://schemas.openxmlformats.org/drawingml/2006/main">
+              <a:graphicData uri="http://schemas.openxmlformats.org/drawingml/2006/picture">
+                <pic:pic xmlns:pic="http://schemas.openxmlformats.org/drawingml/2006/picture">
+                  <pic:nvPicPr>
+                    <pic:cNvPr id="37" name="Picture 37" descr="A close up of a sign&#10;&#10;Description automatically generated"/>
+                    <pic:cNvPicPr/>
+                  </pic:nvPicPr>
+                  <pic:blipFill rotWithShape="1">
+                    <a:blip r:embed="rId5">
+                      <a:extLst>
+                        <a:ext uri="{28A0092B-C50C-407E-A947-70E740481C1C}">
+                          <a14:useLocalDpi xmlns:a14="http://schemas.microsoft.com/office/drawing/2010/main" val="0"/>
+                        </a:ext>
+                      </a:extLst>
+                    </a:blip>
+                    <a:srcRect l="19835"/>
+                    <a:stretch/>
+                  </pic:blipFill>
+                  <pic:spPr bwMode="auto">
+                    <a:xfrm>
+                      <a:off x="0" y="0"/>
+                      <a:ext cx="2048719" cy="844558"/>
+                    </a:xfrm>
+                    <a:prstGeom prst="rect">
+                      <a:avLst/>
+                    </a:prstGeom>
+                    <a:ln>
+                      <a:noFill/>
+                    </a:ln>
+                    <a:extLst>
+                      <a:ext uri="{53640926-AAD7-44D8-BBD7-CCE9431645EC}">
+                        <a14:shadowObscured xmlns:a14="http://schemas.microsoft.com/office/drawing/2010/main"/>
+                      </a:ext>
+                    </a:extLst>
+                  </pic:spPr>
+                </pic:pic>
+              </a:graphicData>
+            </a:graphic>
+            <wp14:sizeRelH relativeFrom="page">
+              <wp14:pctWidth>0</wp14:pctWidth>
+            </wp14:sizeRelH>
+            <wp14:sizeRelV relativeFrom="page">
+              <wp14:pctHeight>0</wp14:pctHeight>
+            </wp14:sizeRelV>
+          </wp:anchor>
+        </w:drawing>
+      </w:r>
+    </w:p>
+    <w:p>
+      <w:pPr>
+        <w:pStyle w:val="ListParagraph"/>
+        <w:rPr>
+          <w:rFonts w:ascii="Times New Roman" w:hAnsi="Times New Roman" w:cs="Times New Roman"/>
+          <w:color w:val="000000" w:themeColor="text1"/>
+        </w:rPr>
+      </w:pPr>
+    </w:p>
+    <w:p>
+      <w:pPr>
+        <w:pStyle w:val="ListParagraph"/>
+        <w:rPr>
+          <w:rFonts w:ascii="Times New Roman" w:hAnsi="Times New Roman" w:cs="Times New Roman"/>
+          <w:color w:val="000000" w:themeColor="text1"/>
+        </w:rPr>
+      </w:pPr>
+    </w:p>
+    <w:p>
+      <w:pPr>
+        <w:pStyle w:val="ListParagraph"/>
+        <w:rPr>
+          <w:rFonts w:ascii="Times New Roman" w:hAnsi="Times New Roman" w:cs="Times New Roman"/>
+          <w:color w:val="000000" w:themeColor="text1"/>
+        </w:rPr>
+      </w:pPr>
+    </w:p>
+    <w:p>
+      <w:pPr>
+        <w:pStyle w:val="ListParagraph"/>
+        <w:rPr>
+          <w:rFonts w:ascii="Times New Roman" w:hAnsi="Times New Roman" w:cs="Times New Roman"/>
+          <w:color w:val="000000" w:themeColor="text1"/>
+        </w:rPr>
+      </w:pPr>
+    </w:p>
+    <w:p>
+      <w:pPr>
+        <w:pStyle w:val="ListParagraph"/>
+        <w:rPr>
+          <w:rFonts w:ascii="Times New Roman" w:hAnsi="Times New Roman" w:cs="Times New Roman"/>
+          <w:color w:val="000000" w:themeColor="text1"/>
+        </w:rPr>
+      </w:pPr>
+    </w:p>
+    <w:p>
+      <w:pPr>
+        <w:pStyle w:val="ListParagraph"/>
+        <w:rPr>
+          <w:rFonts w:ascii="Times New Roman" w:hAnsi="Times New Roman" w:cs="Times New Roman"/>
+          <w:color w:val="000000" w:themeColor="text1"/>
+        </w:rPr>
+      </w:pPr>
+    </w:p>
+    <w:p>
+      <w:pPr>
+        <w:pStyle w:val="ListParagraph"/>
+        <w:rPr>
+          <w:rFonts w:ascii="Times New Roman" w:hAnsi="Times New Roman" w:cs="Times New Roman"/>
+          <w:color w:val="000000" w:themeColor="text1"/>
+        </w:rPr>
+      </w:pPr>
+    </w:p>
+    <w:p>
+      <w:pPr>
+        <w:pStyle w:val="ListParagraph"/>
+        <w:numPr>
+          <w:ilvl w:val="0"/>
+          <w:numId w:val="1"/>
+        </w:numPr>
+        <w:rPr>
+          <w:rFonts w:ascii="Times New Roman" w:eastAsia="Times New Roman" w:hAnsi="Times New Roman" w:cs="Times New Roman"/>
+        </w:rPr>
+      </w:pPr>
+    </w:p>
+    <w:p>
+      <w:pPr>
+        <w:pStyle w:val="ListParagraph"/>
+        <w:autoSpaceDE w:val="0"/>
+        <w:autoSpaceDN w:val="0"/>
+        <w:adjustRightInd w:val="0"/>
+        <w:ind w:left="1440"/>
+        <w:rPr>
+          <w:rFonts w:ascii="Times New Roman" w:hAnsi="Times New Roman" w:cs="Times New Roman"/>
+          <w:color w:val="000000" w:themeColor="text1"/>
+        </w:rPr>
+      </w:pPr>
+    </w:p>
+    <w:p>
+      <w:pPr>
+        <w:pStyle w:val="ListParagraph"/>
+        <w:rPr>
+          <w:rFonts w:ascii="Times New Roman" w:hAnsi="Times New Roman" w:cs="Times New Roman"/>
+          <w:color w:val="000000" w:themeColor="text1"/>
+        </w:rPr>
+      </w:pPr>
+    </w:p>
+    <w:p>
+      <w:pPr>
+        <w:pStyle w:val="ListParagraph"/>
+        <w:rPr>
+          <w:rFonts w:ascii="Times New Roman" w:hAnsi="Times New Roman" w:cs="Times New Roman"/>
+          <w:color w:val="000000" w:themeColor="text1"/>
+        </w:rPr>
+      </w:pPr>
+    </w:p>
+    <w:p>
+      <w:pPr>
+        <w:pStyle w:val="ListParagraph"/>
+        <w:rPr>
+          <w:rFonts w:ascii="Times New Roman" w:hAnsi="Times New Roman" w:cs="Times New Roman"/>
+          <w:color w:val="000000" w:themeColor="text1"/>
+        </w:rPr>
+      </w:pPr>
+    </w:p>
+    <w:p>
+      <w:pPr>
+        <w:rPr>
+          <w:rFonts w:ascii="Times New Roman" w:hAnsi="Times New Roman" w:cs="Times New Roman"/>
+          <w:color w:val="000000" w:themeColor="text1"/>
+        </w:rPr>
+      </w:pPr>
+    </w:p>
+    <w:p>
+      <w:pPr>
+        <w:rPr>
+          <w:rFonts w:ascii="Times New Roman" w:hAnsi="Times New Roman" w:cs="Times New Roman"/>
+          <w:color w:val="000000" w:themeColor="text1"/>
+        </w:rPr>
+      </w:pPr>
+    </w:p>
+    <w:p>
+      <w:pPr>
+        <w:rPr>
+          <w:rFonts w:ascii="Times New Roman" w:hAnsi="Times New Roman" w:cs="Times New Roman"/>
+          <w:color w:val="000000" w:themeColor="text1"/>
+        </w:rPr>
+      </w:pPr>
+    </w:p>
+    <w:p>
+      <w:pPr>
+        <w:rPr>
+          <w:rFonts w:ascii="Times New Roman" w:hAnsi="Times New Roman" w:cs="Times New Roman"/>
+          <w:color w:val="000000" w:themeColor="text1"/>
+        </w:rPr>
+      </w:pPr>
+    </w:p>
+    <w:p>
+      <w:pPr>
+        <w:rPr>
+          <w:rFonts w:cstheme="minorHAnsi"/>
+          <w:color w:val="000000"/>
+        </w:rPr>
+      </w:pPr>
+    </w:p>
+    <w:p>
+      <w:pPr>
+        <w:rPr>
+          <w:rFonts w:cstheme="minorHAnsi"/>
+          <w:color w:val="000000"/>
+        </w:rPr>
+      </w:pPr>
+    </w:p>
+    <w:p>
+      <w:pPr>
+        <w:rPr>
+          <w:rFonts w:cstheme="minorHAnsi"/>
+          <w:color w:val="000000"/>
+        </w:rPr>
+      </w:pPr>
+    </w:p>
+    <w:p>
+      <w:pPr>
+        <w:rPr>
+          <w:rFonts w:cstheme="minorHAnsi"/>
+          <w:color w:val="000000"/>
+        </w:rPr>
+      </w:pPr>
+    </w:p>
+    <w:p>
+      <w:pPr>
+        <w:rPr>
+          <w:rFonts w:cstheme="minorHAnsi"/>
+          <w:color w:val="000000"/>
+        </w:rPr>
+      </w:pPr>
+    </w:p>
+    <w:p>
+      <w:pPr>
+        <w:rPr>
+          <w:rFonts w:cstheme="minorHAnsi"/>
+          <w:color w:val="000000"/>
+        </w:rPr>
+      </w:pPr>
+    </w:p>
+    <w:p>
+      <w:pPr>
+        <w:rPr>
+          <w:rFonts w:cstheme="minorHAnsi"/>
+          <w:color w:val="000000"/>
+        </w:rPr>
+      </w:pPr>
+    </w:p>
+    <w:p>
+      <w:pPr>
+        <w:rPr>
+          <w:rFonts w:cstheme="minorHAnsi"/>
+          <w:color w:val="000000"/>
+        </w:rPr>
+      </w:pPr>
+    </w:p>
+    <w:p>
+      <w:pPr>
+        <w:rPr>
+          <w:rFonts w:cstheme="minorHAnsi"/>
+          <w:color w:val="000000"/>
+        </w:rPr>
+      </w:pPr>
+    </w:p>
+    <w:p>
+      <w:pPr>
+        <w:rPr>
+          <w:rFonts w:cstheme="minorHAnsi"/>
+          <w:color w:val="000000"/>
+        </w:rPr>
+      </w:pPr>
+    </w:p>
+    <w:p>
+      <w:pPr>
+        <w:rPr>
+          <w:rFonts w:cstheme="minorHAnsi"/>
+          <w:color w:val="000000"/>
+        </w:rPr>
+      </w:pPr>
+    </w:p>
+    <w:p>
+      <w:pPr>
+        <w:rPr>
+          <w:rFonts w:cstheme="minorHAnsi"/>
+          <w:color w:val="000000"/>
+        </w:rPr>
+      </w:pPr>
+    </w:p>
     <w:p>
       <w:pPr>
         <w:rPr>
@@ -388,7 +2315,7 @@
                     <pic:cNvPicPr/>
                   </pic:nvPicPr>
                   <pic:blipFill>
-                    <a:blip r:embed="rId4">
+                    <a:blip r:embed="rId6">
                       <a:extLst>
                         <a:ext uri="{28A0092B-C50C-407E-A947-70E740481C1C}">
                           <a14:useLocalDpi xmlns:a14="http://schemas.microsoft.com/office/drawing/2010/main" val="0"/>
@@ -426,6 +2353,7 @@
         <w:rPr>
           <w:rFonts w:cstheme="minorHAnsi"/>
         </w:rPr>
+        <w:lastRenderedPageBreak/>
         <w:t>maskplot</w:t>
       </w:r>
       <w:proofErr w:type="spellEnd"/>
@@ -505,7 +2433,7 @@
                     <pic:cNvPicPr/>
                   </pic:nvPicPr>
                   <pic:blipFill>
-                    <a:blip r:embed="rId5">
+                    <a:blip r:embed="rId7">
                       <a:extLst>
                         <a:ext uri="{28A0092B-C50C-407E-A947-70E740481C1C}">
                           <a14:useLocalDpi xmlns:a14="http://schemas.microsoft.com/office/drawing/2010/main" val="0"/>
@@ -550,7 +2478,6 @@
           <w:sz w:val="28"/>
           <w:szCs w:val="28"/>
         </w:rPr>
-        <w:lastRenderedPageBreak/>
         <w:t xml:space="preserve">result = </w:t>
       </w:r>
       <w:r>
@@ -900,7 +2827,7 @@
                     <pic:cNvPicPr/>
                   </pic:nvPicPr>
                   <pic:blipFill>
-                    <a:blip r:embed="rId6">
+                    <a:blip r:embed="rId8">
                       <a:extLst>
                         <a:ext uri="{28A0092B-C50C-407E-A947-70E740481C1C}">
                           <a14:useLocalDpi xmlns:a14="http://schemas.microsoft.com/office/drawing/2010/main" val="0"/>
@@ -953,6 +2880,7 @@
           <w:rFonts w:ascii="Monaco" w:hAnsi="Monaco" w:cs="Monaco"/>
           <w:color w:val="000000"/>
         </w:rPr>
+        <w:lastRenderedPageBreak/>
         <w:t>img</w:t>
       </w:r>
       <w:proofErr w:type="spellEnd"/>
@@ -1264,7 +3192,7 @@
                     <pic:cNvPicPr/>
                   </pic:nvPicPr>
                   <pic:blipFill>
-                    <a:blip r:embed="rId7">
+                    <a:blip r:embed="rId9">
                       <a:extLst>
                         <a:ext uri="{28A0092B-C50C-407E-A947-70E740481C1C}">
                           <a14:useLocalDpi xmlns:a14="http://schemas.microsoft.com/office/drawing/2010/main" val="0"/>
@@ -1358,7 +3286,6 @@
           <w:rFonts w:cstheme="minorHAnsi"/>
           <w:noProof/>
         </w:rPr>
-        <w:lastRenderedPageBreak/>
         <w:drawing>
           <wp:inline distT="0" distB="0" distL="0" distR="0" wp14:anchorId="0F443452" wp14:editId="03EE85C6">
             <wp:extent cx="3604370" cy="3611301"/>
@@ -1375,7 +3302,7 @@
                     <pic:cNvPicPr/>
                   </pic:nvPicPr>
                   <pic:blipFill>
-                    <a:blip r:embed="rId8">
+                    <a:blip r:embed="rId10">
                       <a:extLst>
                         <a:ext uri="{28A0092B-C50C-407E-A947-70E740481C1C}">
                           <a14:useLocalDpi xmlns:a14="http://schemas.microsoft.com/office/drawing/2010/main" val="0"/>
@@ -1478,6 +3405,7 @@
           <w:rFonts w:cstheme="minorHAnsi"/>
           <w:noProof/>
         </w:rPr>
+        <w:lastRenderedPageBreak/>
         <w:drawing>
           <wp:inline distT="0" distB="0" distL="0" distR="0" wp14:anchorId="4791ED50" wp14:editId="79A6B165">
             <wp:extent cx="3722632" cy="3715473"/>
@@ -1494,7 +3422,7 @@
                     <pic:cNvPicPr/>
                   </pic:nvPicPr>
                   <pic:blipFill>
-                    <a:blip r:embed="rId9">
+                    <a:blip r:embed="rId11">
                       <a:extLst>
                         <a:ext uri="{28A0092B-C50C-407E-A947-70E740481C1C}">
                           <a14:useLocalDpi xmlns:a14="http://schemas.microsoft.com/office/drawing/2010/main" val="0"/>
@@ -1539,7 +3467,6 @@
         <w:rPr>
           <w:rFonts w:cstheme="minorHAnsi"/>
         </w:rPr>
-        <w:lastRenderedPageBreak/>
         <w:t>img</w:t>
       </w:r>
       <w:proofErr w:type="spellEnd"/>
@@ -1655,7 +3582,7 @@
                     <pic:cNvPicPr/>
                   </pic:nvPicPr>
                   <pic:blipFill>
-                    <a:blip r:embed="rId10">
+                    <a:blip r:embed="rId12">
                       <a:extLst>
                         <a:ext uri="{28A0092B-C50C-407E-A947-70E740481C1C}">
                           <a14:useLocalDpi xmlns:a14="http://schemas.microsoft.com/office/drawing/2010/main" val="0"/>
@@ -1706,6 +3633,7 @@
           <w:rFonts w:cstheme="minorHAnsi"/>
           <w:noProof/>
         </w:rPr>
+        <w:lastRenderedPageBreak/>
         <w:drawing>
           <wp:inline distT="0" distB="0" distL="0" distR="0" wp14:anchorId="7B5ADB99" wp14:editId="4CCE395A">
             <wp:extent cx="3448055" cy="3414532"/>
@@ -1722,7 +3650,7 @@
                     <pic:cNvPicPr/>
                   </pic:nvPicPr>
                   <pic:blipFill>
-                    <a:blip r:embed="rId11">
+                    <a:blip r:embed="rId13">
                       <a:extLst>
                         <a:ext uri="{28A0092B-C50C-407E-A947-70E740481C1C}">
                           <a14:useLocalDpi xmlns:a14="http://schemas.microsoft.com/office/drawing/2010/main" val="0"/>
@@ -1958,7 +3886,7 @@
           </mc:Choice>
           <mc:Fallback>
             <w:pict>
-              <v:rect w14:anchorId="7138C8F3" id="Rectangle 33" o:spid="_x0000_s1026" style="position:absolute;margin-left:39.15pt;margin-top:397.95pt;width:82.05pt;height:28.25pt;z-index:251674624;visibility:visible;mso-wrap-style:square;mso-width-percent:0;mso-height-percent:0;mso-wrap-distance-left:9pt;mso-wrap-distance-top:0;mso-wrap-distance-right:9pt;mso-wrap-distance-bottom:0;mso-position-horizontal:absolute;mso-position-horizontal-relative:text;mso-position-vertical:absolute;mso-position-vertical-relative:text;mso-width-percent:0;mso-height-percent:0;mso-width-relative:margin;mso-height-relative:margin;v-text-anchor:middle" o:gfxdata="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" filled="f" strokecolor="#1f3763 [1604]" strokeweight="1pt"/>
+              <v:rect w14:anchorId="49C78F82" id="Rectangle 33" o:spid="_x0000_s1026" style="position:absolute;margin-left:39.15pt;margin-top:397.95pt;width:82.05pt;height:28.25pt;z-index:251674624;visibility:visible;mso-wrap-style:square;mso-width-percent:0;mso-height-percent:0;mso-wrap-distance-left:9pt;mso-wrap-distance-top:0;mso-wrap-distance-right:9pt;mso-wrap-distance-bottom:0;mso-position-horizontal:absolute;mso-position-horizontal-relative:text;mso-position-vertical:absolute;mso-position-vertical-relative:text;mso-width-percent:0;mso-height-percent:0;mso-width-relative:margin;mso-height-relative:margin;v-text-anchor:middle" o:gfxdata="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" filled="f" strokecolor="#1f3763 [1604]" strokeweight="1pt"/>
             </w:pict>
           </mc:Fallback>
         </mc:AlternateContent>
@@ -2124,7 +4052,7 @@
           </mc:Choice>
           <mc:Fallback>
             <w:pict>
-              <v:rect w14:anchorId="4FEFECE2" id="Rectangle 31" o:spid="_x0000_s1026" style="position:absolute;margin-left:320.8pt;margin-top:467.55pt;width:82.05pt;height:28.25pt;z-index:251671552;visibility:visible;mso-wrap-style:square;mso-width-percent:0;mso-height-percent:0;mso-wrap-distance-left:9pt;mso-wrap-distance-top:0;mso-wrap-distance-right:9pt;mso-wrap-distance-bottom:0;mso-position-horizontal:absolute;mso-position-horizontal-relative:text;mso-position-vertical:absolute;mso-position-vertical-relative:text;mso-width-percent:0;mso-height-percent:0;mso-width-relative:margin;mso-height-relative:margin;v-text-anchor:middle" o:gfxdata="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" filled="f" strokecolor="#1f3763 [1604]" strokeweight="1pt"/>
+              <v:rect w14:anchorId="1C9FE2C3" id="Rectangle 31" o:spid="_x0000_s1026" style="position:absolute;margin-left:320.8pt;margin-top:467.55pt;width:82.05pt;height:28.25pt;z-index:251671552;visibility:visible;mso-wrap-style:square;mso-width-percent:0;mso-height-percent:0;mso-wrap-distance-left:9pt;mso-wrap-distance-top:0;mso-wrap-distance-right:9pt;mso-wrap-distance-bottom:0;mso-position-horizontal:absolute;mso-position-horizontal-relative:text;mso-position-vertical:absolute;mso-position-vertical-relative:text;mso-width-percent:0;mso-height-percent:0;mso-width-relative:margin;mso-height-relative:margin;v-text-anchor:middle" o:gfxdata="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" filled="f" strokecolor="#1f3763 [1604]" strokeweight="1pt"/>
             </w:pict>
           </mc:Fallback>
         </mc:AlternateContent>
@@ -2286,7 +4214,7 @@
           </mc:Choice>
           <mc:Fallback>
             <w:pict>
-              <v:rect w14:anchorId="5B7FA44A" id="Rectangle 28" o:spid="_x0000_s1026" style="position:absolute;margin-left:38.4pt;margin-top:466.75pt;width:82.05pt;height:28.25pt;z-index:251665408;visibility:visible;mso-wrap-style:square;mso-width-percent:0;mso-height-percent:0;mso-wrap-distance-left:9pt;mso-wrap-distance-top:0;mso-wrap-distance-right:9pt;mso-wrap-distance-bottom:0;mso-position-horizontal:absolute;mso-position-horizontal-relative:text;mso-position-vertical:absolute;mso-position-vertical-relative:text;mso-width-percent:0;mso-height-percent:0;mso-width-relative:margin;mso-height-relative:margin;v-text-anchor:middle" o:gfxdata="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" filled="f" strokecolor="#1f3763 [1604]" strokeweight="1pt"/>
+              <v:rect w14:anchorId="15EC76C9" id="Rectangle 28" o:spid="_x0000_s1026" style="position:absolute;margin-left:38.4pt;margin-top:466.75pt;width:82.05pt;height:28.25pt;z-index:251665408;visibility:visible;mso-wrap-style:square;mso-width-percent:0;mso-height-percent:0;mso-wrap-distance-left:9pt;mso-wrap-distance-top:0;mso-wrap-distance-right:9pt;mso-wrap-distance-bottom:0;mso-position-horizontal:absolute;mso-position-horizontal-relative:text;mso-position-vertical:absolute;mso-position-vertical-relative:text;mso-width-percent:0;mso-height-percent:0;mso-width-relative:margin;mso-height-relative:margin;v-text-anchor:middle" o:gfxdata="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" filled="f" strokecolor="#1f3763 [1604]" strokeweight="1pt"/>
             </w:pict>
           </mc:Fallback>
         </mc:AlternateContent>
@@ -2448,7 +4376,7 @@
           </mc:Choice>
           <mc:Fallback>
             <w:pict>
-              <v:rect w14:anchorId="25CEF689" id="Rectangle 15" o:spid="_x0000_s1026" style="position:absolute;margin-left:321.7pt;margin-top:397.35pt;width:82.05pt;height:28.25pt;z-index:251659264;visibility:visible;mso-wrap-style:square;mso-width-percent:0;mso-height-percent:0;mso-wrap-distance-left:9pt;mso-wrap-distance-top:0;mso-wrap-distance-right:9pt;mso-wrap-distance-bottom:0;mso-position-horizontal:absolute;mso-position-horizontal-relative:text;mso-position-vertical:absolute;mso-position-vertical-relative:text;mso-width-percent:0;mso-height-percent:0;mso-width-relative:margin;mso-height-relative:margin;v-text-anchor:middle" o:gfxdata="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" filled="f" strokecolor="#1f3763 [1604]" strokeweight="1pt"/>
+              <v:rect w14:anchorId="7E6B97BA" id="Rectangle 15" o:spid="_x0000_s1026" style="position:absolute;margin-left:321.7pt;margin-top:397.35pt;width:82.05pt;height:28.25pt;z-index:251659264;visibility:visible;mso-wrap-style:square;mso-width-percent:0;mso-height-percent:0;mso-wrap-distance-left:9pt;mso-wrap-distance-top:0;mso-wrap-distance-right:9pt;mso-wrap-distance-bottom:0;mso-position-horizontal:absolute;mso-position-horizontal-relative:text;mso-position-vertical:absolute;mso-position-vertical-relative:text;mso-width-percent:0;mso-height-percent:0;mso-width-relative:margin;mso-height-relative:margin;v-text-anchor:middle" o:gfxdata="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" filled="f" strokecolor="#1f3763 [1604]" strokeweight="1pt"/>
             </w:pict>
           </mc:Fallback>
         </mc:AlternateContent>
@@ -2474,7 +4402,7 @@
                     <pic:cNvPicPr/>
                   </pic:nvPicPr>
                   <pic:blipFill>
-                    <a:blip r:embed="rId12">
+                    <a:blip r:embed="rId14">
                       <a:extLst>
                         <a:ext uri="{28A0092B-C50C-407E-A947-70E740481C1C}">
                           <a14:useLocalDpi xmlns:a14="http://schemas.microsoft.com/office/drawing/2010/main" val="0"/>
@@ -2521,7 +4449,7 @@
                     <pic:cNvPicPr/>
                   </pic:nvPicPr>
                   <pic:blipFill>
-                    <a:blip r:embed="rId13">
+                    <a:blip r:embed="rId15">
                       <a:extLst>
                         <a:ext uri="{28A0092B-C50C-407E-A947-70E740481C1C}">
                           <a14:useLocalDpi xmlns:a14="http://schemas.microsoft.com/office/drawing/2010/main" val="0"/>
@@ -2967,11 +4895,11 @@
       </w:tblGrid>
       <w:tr>
         <w:trPr>
-          <w:trHeight w:val="556"/>
+          <w:trHeight w:val="432"/>
         </w:trPr>
         <w:tc>
           <w:tcPr>
-            <w:tcW w:w="599" w:type="dxa"/>
+            <w:tcW w:w="435" w:type="dxa"/>
             <w:shd w:val="clear" w:color="auto" w:fill="D9E2F3" w:themeFill="accent1" w:themeFillTint="33"/>
           </w:tcPr>
           <w:p>
@@ -2996,7 +4924,7 @@
         </w:tc>
         <w:tc>
           <w:tcPr>
-            <w:tcW w:w="599" w:type="dxa"/>
+            <w:tcW w:w="435" w:type="dxa"/>
             <w:shd w:val="clear" w:color="auto" w:fill="D9E2F3" w:themeFill="accent1" w:themeFillTint="33"/>
           </w:tcPr>
           <w:p>
@@ -3021,7 +4949,7 @@
         </w:tc>
         <w:tc>
           <w:tcPr>
-            <w:tcW w:w="599" w:type="dxa"/>
+            <w:tcW w:w="435" w:type="dxa"/>
             <w:shd w:val="clear" w:color="auto" w:fill="E2EFD9" w:themeFill="accent6" w:themeFillTint="33"/>
           </w:tcPr>
           <w:p>
@@ -3040,7 +4968,7 @@
         </w:tc>
         <w:tc>
           <w:tcPr>
-            <w:tcW w:w="599" w:type="dxa"/>
+            <w:tcW w:w="435" w:type="dxa"/>
             <w:shd w:val="clear" w:color="auto" w:fill="E2EFD9" w:themeFill="accent6" w:themeFillTint="33"/>
           </w:tcPr>
           <w:p>
@@ -3059,7 +4987,7 @@
         </w:tc>
         <w:tc>
           <w:tcPr>
-            <w:tcW w:w="599" w:type="dxa"/>
+            <w:tcW w:w="435" w:type="dxa"/>
             <w:shd w:val="clear" w:color="auto" w:fill="E2EFD9" w:themeFill="accent6" w:themeFillTint="33"/>
           </w:tcPr>
           <w:p>
@@ -3078,7 +5006,7 @@
         </w:tc>
         <w:tc>
           <w:tcPr>
-            <w:tcW w:w="599" w:type="dxa"/>
+            <w:tcW w:w="435" w:type="dxa"/>
             <w:shd w:val="clear" w:color="auto" w:fill="E2EFD9" w:themeFill="accent6" w:themeFillTint="33"/>
           </w:tcPr>
           <w:p>
@@ -3097,7 +5025,7 @@
         </w:tc>
         <w:tc>
           <w:tcPr>
-            <w:tcW w:w="599" w:type="dxa"/>
+            <w:tcW w:w="435" w:type="dxa"/>
             <w:shd w:val="clear" w:color="auto" w:fill="E2EFD9" w:themeFill="accent6" w:themeFillTint="33"/>
           </w:tcPr>
           <w:p>
@@ -3116,7 +5044,7 @@
         </w:tc>
         <w:tc>
           <w:tcPr>
-            <w:tcW w:w="599" w:type="dxa"/>
+            <w:tcW w:w="435" w:type="dxa"/>
             <w:shd w:val="clear" w:color="auto" w:fill="E2EFD9" w:themeFill="accent6" w:themeFillTint="33"/>
           </w:tcPr>
           <w:p>
@@ -3135,7 +5063,7 @@
         </w:tc>
         <w:tc>
           <w:tcPr>
-            <w:tcW w:w="599" w:type="dxa"/>
+            <w:tcW w:w="435" w:type="dxa"/>
             <w:shd w:val="clear" w:color="auto" w:fill="E2EFD9" w:themeFill="accent6" w:themeFillTint="33"/>
           </w:tcPr>
           <w:p>
@@ -3154,7 +5082,7 @@
         </w:tc>
         <w:tc>
           <w:tcPr>
-            <w:tcW w:w="599" w:type="dxa"/>
+            <w:tcW w:w="435" w:type="dxa"/>
             <w:shd w:val="clear" w:color="auto" w:fill="D9E2F3" w:themeFill="accent1" w:themeFillTint="33"/>
           </w:tcPr>
           <w:p>
@@ -3179,7 +5107,7 @@
         </w:tc>
         <w:tc>
           <w:tcPr>
-            <w:tcW w:w="599" w:type="dxa"/>
+            <w:tcW w:w="435" w:type="dxa"/>
             <w:shd w:val="clear" w:color="auto" w:fill="D9E2F3" w:themeFill="accent1" w:themeFillTint="33"/>
           </w:tcPr>
           <w:p>
@@ -3205,11 +5133,11 @@
       </w:tr>
       <w:tr>
         <w:trPr>
-          <w:trHeight w:val="521"/>
+          <w:trHeight w:val="404"/>
         </w:trPr>
         <w:tc>
           <w:tcPr>
-            <w:tcW w:w="599" w:type="dxa"/>
+            <w:tcW w:w="435" w:type="dxa"/>
             <w:tcBorders>
               <w:bottom w:val="single" w:sz="4" w:space="0" w:color="auto"/>
             </w:tcBorders>
@@ -3237,7 +5165,7 @@
         </w:tc>
         <w:tc>
           <w:tcPr>
-            <w:tcW w:w="599" w:type="dxa"/>
+            <w:tcW w:w="435" w:type="dxa"/>
             <w:tcBorders>
               <w:bottom w:val="single" w:sz="4" w:space="0" w:color="auto"/>
             </w:tcBorders>
@@ -3265,7 +5193,7 @@
         </w:tc>
         <w:tc>
           <w:tcPr>
-            <w:tcW w:w="599" w:type="dxa"/>
+            <w:tcW w:w="435" w:type="dxa"/>
             <w:tcBorders>
               <w:bottom w:val="single" w:sz="4" w:space="0" w:color="auto"/>
             </w:tcBorders>
@@ -3287,7 +5215,7 @@
         </w:tc>
         <w:tc>
           <w:tcPr>
-            <w:tcW w:w="599" w:type="dxa"/>
+            <w:tcW w:w="435" w:type="dxa"/>
             <w:tcBorders>
               <w:bottom w:val="single" w:sz="4" w:space="0" w:color="auto"/>
             </w:tcBorders>
@@ -3309,7 +5237,7 @@
         </w:tc>
         <w:tc>
           <w:tcPr>
-            <w:tcW w:w="599" w:type="dxa"/>
+            <w:tcW w:w="435" w:type="dxa"/>
             <w:tcBorders>
               <w:bottom w:val="single" w:sz="4" w:space="0" w:color="auto"/>
             </w:tcBorders>
@@ -3331,7 +5259,7 @@
         </w:tc>
         <w:tc>
           <w:tcPr>
-            <w:tcW w:w="599" w:type="dxa"/>
+            <w:tcW w:w="435" w:type="dxa"/>
             <w:tcBorders>
               <w:bottom w:val="single" w:sz="4" w:space="0" w:color="auto"/>
             </w:tcBorders>
@@ -3353,7 +5281,7 @@
         </w:tc>
         <w:tc>
           <w:tcPr>
-            <w:tcW w:w="599" w:type="dxa"/>
+            <w:tcW w:w="435" w:type="dxa"/>
             <w:tcBorders>
               <w:bottom w:val="single" w:sz="4" w:space="0" w:color="auto"/>
             </w:tcBorders>
@@ -3375,7 +5303,7 @@
         </w:tc>
         <w:tc>
           <w:tcPr>
-            <w:tcW w:w="599" w:type="dxa"/>
+            <w:tcW w:w="435" w:type="dxa"/>
             <w:tcBorders>
               <w:bottom w:val="single" w:sz="4" w:space="0" w:color="auto"/>
             </w:tcBorders>
@@ -3397,7 +5325,7 @@
         </w:tc>
         <w:tc>
           <w:tcPr>
-            <w:tcW w:w="599" w:type="dxa"/>
+            <w:tcW w:w="435" w:type="dxa"/>
             <w:tcBorders>
               <w:bottom w:val="single" w:sz="4" w:space="0" w:color="auto"/>
             </w:tcBorders>
@@ -3419,7 +5347,7 @@
         </w:tc>
         <w:tc>
           <w:tcPr>
-            <w:tcW w:w="599" w:type="dxa"/>
+            <w:tcW w:w="435" w:type="dxa"/>
             <w:tcBorders>
               <w:bottom w:val="single" w:sz="4" w:space="0" w:color="auto"/>
             </w:tcBorders>
@@ -3447,7 +5375,7 @@
         </w:tc>
         <w:tc>
           <w:tcPr>
-            <w:tcW w:w="599" w:type="dxa"/>
+            <w:tcW w:w="435" w:type="dxa"/>
             <w:tcBorders>
               <w:bottom w:val="single" w:sz="4" w:space="0" w:color="auto"/>
             </w:tcBorders>
@@ -3476,11 +5404,11 @@
       </w:tr>
       <w:tr>
         <w:trPr>
-          <w:trHeight w:val="556"/>
+          <w:trHeight w:val="432"/>
         </w:trPr>
         <w:tc>
           <w:tcPr>
-            <w:tcW w:w="599" w:type="dxa"/>
+            <w:tcW w:w="435" w:type="dxa"/>
             <w:shd w:val="clear" w:color="auto" w:fill="E2EFD9" w:themeFill="accent6" w:themeFillTint="33"/>
           </w:tcPr>
           <w:p>
@@ -3499,7 +5427,7 @@
         </w:tc>
         <w:tc>
           <w:tcPr>
-            <w:tcW w:w="599" w:type="dxa"/>
+            <w:tcW w:w="435" w:type="dxa"/>
             <w:shd w:val="clear" w:color="auto" w:fill="E2EFD9" w:themeFill="accent6" w:themeFillTint="33"/>
           </w:tcPr>
           <w:p>
@@ -3518,7 +5446,7 @@
         </w:tc>
         <w:tc>
           <w:tcPr>
-            <w:tcW w:w="599" w:type="dxa"/>
+            <w:tcW w:w="435" w:type="dxa"/>
             <w:shd w:val="clear" w:color="auto" w:fill="FFF2CC" w:themeFill="accent4" w:themeFillTint="33"/>
           </w:tcPr>
           <w:p>
@@ -3537,7 +5465,7 @@
         </w:tc>
         <w:tc>
           <w:tcPr>
-            <w:tcW w:w="599" w:type="dxa"/>
+            <w:tcW w:w="435" w:type="dxa"/>
             <w:shd w:val="clear" w:color="auto" w:fill="FFF2CC" w:themeFill="accent4" w:themeFillTint="33"/>
           </w:tcPr>
           <w:p>
@@ -3556,7 +5484,7 @@
         </w:tc>
         <w:tc>
           <w:tcPr>
-            <w:tcW w:w="599" w:type="dxa"/>
+            <w:tcW w:w="435" w:type="dxa"/>
             <w:shd w:val="clear" w:color="auto" w:fill="FFF2CC" w:themeFill="accent4" w:themeFillTint="33"/>
           </w:tcPr>
           <w:p>
@@ -3575,7 +5503,7 @@
         </w:tc>
         <w:tc>
           <w:tcPr>
-            <w:tcW w:w="599" w:type="dxa"/>
+            <w:tcW w:w="435" w:type="dxa"/>
             <w:shd w:val="clear" w:color="auto" w:fill="FFF2CC" w:themeFill="accent4" w:themeFillTint="33"/>
           </w:tcPr>
           <w:p>
@@ -3594,7 +5522,7 @@
         </w:tc>
         <w:tc>
           <w:tcPr>
-            <w:tcW w:w="599" w:type="dxa"/>
+            <w:tcW w:w="435" w:type="dxa"/>
             <w:shd w:val="clear" w:color="auto" w:fill="FFF2CC" w:themeFill="accent4" w:themeFillTint="33"/>
           </w:tcPr>
           <w:p>
@@ -3613,7 +5541,7 @@
         </w:tc>
         <w:tc>
           <w:tcPr>
-            <w:tcW w:w="599" w:type="dxa"/>
+            <w:tcW w:w="435" w:type="dxa"/>
             <w:shd w:val="clear" w:color="auto" w:fill="FFF2CC" w:themeFill="accent4" w:themeFillTint="33"/>
           </w:tcPr>
           <w:p>
@@ -3632,7 +5560,7 @@
         </w:tc>
         <w:tc>
           <w:tcPr>
-            <w:tcW w:w="599" w:type="dxa"/>
+            <w:tcW w:w="435" w:type="dxa"/>
             <w:shd w:val="clear" w:color="auto" w:fill="FFF2CC" w:themeFill="accent4" w:themeFillTint="33"/>
           </w:tcPr>
           <w:p>
@@ -3651,7 +5579,7 @@
         </w:tc>
         <w:tc>
           <w:tcPr>
-            <w:tcW w:w="599" w:type="dxa"/>
+            <w:tcW w:w="435" w:type="dxa"/>
             <w:shd w:val="clear" w:color="auto" w:fill="E2EFD9" w:themeFill="accent6" w:themeFillTint="33"/>
           </w:tcPr>
           <w:p>
@@ -3670,7 +5598,7 @@
         </w:tc>
         <w:tc>
           <w:tcPr>
-            <w:tcW w:w="599" w:type="dxa"/>
+            <w:tcW w:w="435" w:type="dxa"/>
             <w:shd w:val="clear" w:color="auto" w:fill="E2EFD9" w:themeFill="accent6" w:themeFillTint="33"/>
           </w:tcPr>
           <w:p>
@@ -3690,11 +5618,11 @@
       </w:tr>
       <w:tr>
         <w:trPr>
-          <w:trHeight w:val="521"/>
+          <w:trHeight w:val="404"/>
         </w:trPr>
         <w:tc>
           <w:tcPr>
-            <w:tcW w:w="599" w:type="dxa"/>
+            <w:tcW w:w="435" w:type="dxa"/>
             <w:shd w:val="clear" w:color="auto" w:fill="E2EFD9" w:themeFill="accent6" w:themeFillTint="33"/>
           </w:tcPr>
           <w:p>
@@ -3713,7 +5641,7 @@
         </w:tc>
         <w:tc>
           <w:tcPr>
-            <w:tcW w:w="599" w:type="dxa"/>
+            <w:tcW w:w="435" w:type="dxa"/>
             <w:shd w:val="clear" w:color="auto" w:fill="E2EFD9" w:themeFill="accent6" w:themeFillTint="33"/>
           </w:tcPr>
           <w:p>
@@ -3732,7 +5660,7 @@
         </w:tc>
         <w:tc>
           <w:tcPr>
-            <w:tcW w:w="599" w:type="dxa"/>
+            <w:tcW w:w="435" w:type="dxa"/>
             <w:shd w:val="clear" w:color="auto" w:fill="FFF2CC" w:themeFill="accent4" w:themeFillTint="33"/>
           </w:tcPr>
           <w:p>
@@ -3751,7 +5679,7 @@
         </w:tc>
         <w:tc>
           <w:tcPr>
-            <w:tcW w:w="599" w:type="dxa"/>
+            <w:tcW w:w="435" w:type="dxa"/>
             <w:shd w:val="clear" w:color="auto" w:fill="FFF2CC" w:themeFill="accent4" w:themeFillTint="33"/>
           </w:tcPr>
           <w:p>
@@ -3770,7 +5698,7 @@
         </w:tc>
         <w:tc>
           <w:tcPr>
-            <w:tcW w:w="599" w:type="dxa"/>
+            <w:tcW w:w="435" w:type="dxa"/>
             <w:shd w:val="clear" w:color="auto" w:fill="FFF2CC" w:themeFill="accent4" w:themeFillTint="33"/>
           </w:tcPr>
           <w:p>
@@ -3789,7 +5717,7 @@
         </w:tc>
         <w:tc>
           <w:tcPr>
-            <w:tcW w:w="599" w:type="dxa"/>
+            <w:tcW w:w="435" w:type="dxa"/>
             <w:shd w:val="clear" w:color="auto" w:fill="FFF2CC" w:themeFill="accent4" w:themeFillTint="33"/>
           </w:tcPr>
           <w:p>
@@ -3808,7 +5736,7 @@
         </w:tc>
         <w:tc>
           <w:tcPr>
-            <w:tcW w:w="599" w:type="dxa"/>
+            <w:tcW w:w="435" w:type="dxa"/>
             <w:shd w:val="clear" w:color="auto" w:fill="FFF2CC" w:themeFill="accent4" w:themeFillTint="33"/>
           </w:tcPr>
           <w:p>
@@ -3827,7 +5755,7 @@
         </w:tc>
         <w:tc>
           <w:tcPr>
-            <w:tcW w:w="599" w:type="dxa"/>
+            <w:tcW w:w="435" w:type="dxa"/>
             <w:shd w:val="clear" w:color="auto" w:fill="FFF2CC" w:themeFill="accent4" w:themeFillTint="33"/>
           </w:tcPr>
           <w:p>
@@ -3846,7 +5774,7 @@
         </w:tc>
         <w:tc>
           <w:tcPr>
-            <w:tcW w:w="599" w:type="dxa"/>
+            <w:tcW w:w="435" w:type="dxa"/>
             <w:shd w:val="clear" w:color="auto" w:fill="FFF2CC" w:themeFill="accent4" w:themeFillTint="33"/>
           </w:tcPr>
           <w:p>
@@ -3865,7 +5793,7 @@
         </w:tc>
         <w:tc>
           <w:tcPr>
-            <w:tcW w:w="599" w:type="dxa"/>
+            <w:tcW w:w="435" w:type="dxa"/>
             <w:shd w:val="clear" w:color="auto" w:fill="E2EFD9" w:themeFill="accent6" w:themeFillTint="33"/>
           </w:tcPr>
           <w:p>
@@ -3884,7 +5812,7 @@
         </w:tc>
         <w:tc>
           <w:tcPr>
-            <w:tcW w:w="599" w:type="dxa"/>
+            <w:tcW w:w="435" w:type="dxa"/>
             <w:shd w:val="clear" w:color="auto" w:fill="E2EFD9" w:themeFill="accent6" w:themeFillTint="33"/>
           </w:tcPr>
           <w:p>
@@ -3904,11 +5832,11 @@
       </w:tr>
       <w:tr>
         <w:trPr>
-          <w:trHeight w:val="556"/>
+          <w:trHeight w:val="432"/>
         </w:trPr>
         <w:tc>
           <w:tcPr>
-            <w:tcW w:w="599" w:type="dxa"/>
+            <w:tcW w:w="435" w:type="dxa"/>
             <w:shd w:val="clear" w:color="auto" w:fill="E2EFD9" w:themeFill="accent6" w:themeFillTint="33"/>
           </w:tcPr>
           <w:p>
@@ -3927,7 +5855,7 @@
         </w:tc>
         <w:tc>
           <w:tcPr>
-            <w:tcW w:w="599" w:type="dxa"/>
+            <w:tcW w:w="435" w:type="dxa"/>
             <w:shd w:val="clear" w:color="auto" w:fill="E2EFD9" w:themeFill="accent6" w:themeFillTint="33"/>
           </w:tcPr>
           <w:p>
@@ -3946,7 +5874,7 @@
         </w:tc>
         <w:tc>
           <w:tcPr>
-            <w:tcW w:w="599" w:type="dxa"/>
+            <w:tcW w:w="435" w:type="dxa"/>
             <w:shd w:val="clear" w:color="auto" w:fill="FFF2CC" w:themeFill="accent4" w:themeFillTint="33"/>
           </w:tcPr>
           <w:p>
@@ -3965,7 +5893,7 @@
         </w:tc>
         <w:tc>
           <w:tcPr>
-            <w:tcW w:w="599" w:type="dxa"/>
+            <w:tcW w:w="435" w:type="dxa"/>
             <w:shd w:val="clear" w:color="auto" w:fill="FFF2CC" w:themeFill="accent4" w:themeFillTint="33"/>
           </w:tcPr>
           <w:p>
@@ -3984,7 +5912,7 @@
         </w:tc>
         <w:tc>
           <w:tcPr>
-            <w:tcW w:w="599" w:type="dxa"/>
+            <w:tcW w:w="435" w:type="dxa"/>
             <w:shd w:val="clear" w:color="auto" w:fill="FFF2CC" w:themeFill="accent4" w:themeFillTint="33"/>
           </w:tcPr>
           <w:p>
@@ -4003,7 +5931,7 @@
         </w:tc>
         <w:tc>
           <w:tcPr>
-            <w:tcW w:w="599" w:type="dxa"/>
+            <w:tcW w:w="435" w:type="dxa"/>
             <w:shd w:val="clear" w:color="auto" w:fill="FFF2CC" w:themeFill="accent4" w:themeFillTint="33"/>
           </w:tcPr>
           <w:p>
@@ -4022,7 +5950,7 @@
         </w:tc>
         <w:tc>
           <w:tcPr>
-            <w:tcW w:w="599" w:type="dxa"/>
+            <w:tcW w:w="435" w:type="dxa"/>
             <w:shd w:val="clear" w:color="auto" w:fill="FFF2CC" w:themeFill="accent4" w:themeFillTint="33"/>
           </w:tcPr>
           <w:p>
@@ -4041,7 +5969,7 @@
         </w:tc>
         <w:tc>
           <w:tcPr>
-            <w:tcW w:w="599" w:type="dxa"/>
+            <w:tcW w:w="435" w:type="dxa"/>
             <w:shd w:val="clear" w:color="auto" w:fill="FFF2CC" w:themeFill="accent4" w:themeFillTint="33"/>
           </w:tcPr>
           <w:p>
@@ -4060,7 +5988,7 @@
         </w:tc>
         <w:tc>
           <w:tcPr>
-            <w:tcW w:w="599" w:type="dxa"/>
+            <w:tcW w:w="435" w:type="dxa"/>
             <w:shd w:val="clear" w:color="auto" w:fill="FFF2CC" w:themeFill="accent4" w:themeFillTint="33"/>
           </w:tcPr>
           <w:p>
@@ -4079,7 +6007,7 @@
         </w:tc>
         <w:tc>
           <w:tcPr>
-            <w:tcW w:w="599" w:type="dxa"/>
+            <w:tcW w:w="435" w:type="dxa"/>
             <w:shd w:val="clear" w:color="auto" w:fill="E2EFD9" w:themeFill="accent6" w:themeFillTint="33"/>
           </w:tcPr>
           <w:p>
@@ -4098,7 +6026,7 @@
         </w:tc>
         <w:tc>
           <w:tcPr>
-            <w:tcW w:w="599" w:type="dxa"/>
+            <w:tcW w:w="435" w:type="dxa"/>
             <w:shd w:val="clear" w:color="auto" w:fill="E2EFD9" w:themeFill="accent6" w:themeFillTint="33"/>
           </w:tcPr>
           <w:p>
@@ -4118,11 +6046,11 @@
       </w:tr>
       <w:tr>
         <w:trPr>
-          <w:trHeight w:val="556"/>
+          <w:trHeight w:val="432"/>
         </w:trPr>
         <w:tc>
           <w:tcPr>
-            <w:tcW w:w="599" w:type="dxa"/>
+            <w:tcW w:w="435" w:type="dxa"/>
             <w:shd w:val="clear" w:color="auto" w:fill="E2EFD9" w:themeFill="accent6" w:themeFillTint="33"/>
           </w:tcPr>
           <w:p>
@@ -4141,7 +6069,7 @@
         </w:tc>
         <w:tc>
           <w:tcPr>
-            <w:tcW w:w="599" w:type="dxa"/>
+            <w:tcW w:w="435" w:type="dxa"/>
             <w:shd w:val="clear" w:color="auto" w:fill="E2EFD9" w:themeFill="accent6" w:themeFillTint="33"/>
           </w:tcPr>
           <w:p>
@@ -4160,7 +6088,7 @@
         </w:tc>
         <w:tc>
           <w:tcPr>
-            <w:tcW w:w="599" w:type="dxa"/>
+            <w:tcW w:w="435" w:type="dxa"/>
             <w:shd w:val="clear" w:color="auto" w:fill="FFF2CC" w:themeFill="accent4" w:themeFillTint="33"/>
           </w:tcPr>
           <w:p>
@@ -4179,7 +6107,7 @@
         </w:tc>
         <w:tc>
           <w:tcPr>
-            <w:tcW w:w="599" w:type="dxa"/>
+            <w:tcW w:w="435" w:type="dxa"/>
             <w:shd w:val="clear" w:color="auto" w:fill="FFF2CC" w:themeFill="accent4" w:themeFillTint="33"/>
           </w:tcPr>
           <w:p>
@@ -4198,7 +6126,7 @@
         </w:tc>
         <w:tc>
           <w:tcPr>
-            <w:tcW w:w="599" w:type="dxa"/>
+            <w:tcW w:w="435" w:type="dxa"/>
             <w:shd w:val="clear" w:color="auto" w:fill="FFF2CC" w:themeFill="accent4" w:themeFillTint="33"/>
           </w:tcPr>
           <w:p>
@@ -4217,7 +6145,7 @@
         </w:tc>
         <w:tc>
           <w:tcPr>
-            <w:tcW w:w="599" w:type="dxa"/>
+            <w:tcW w:w="435" w:type="dxa"/>
             <w:shd w:val="clear" w:color="auto" w:fill="FFF2CC" w:themeFill="accent4" w:themeFillTint="33"/>
           </w:tcPr>
           <w:p>
@@ -4236,7 +6164,7 @@
         </w:tc>
         <w:tc>
           <w:tcPr>
-            <w:tcW w:w="599" w:type="dxa"/>
+            <w:tcW w:w="435" w:type="dxa"/>
             <w:shd w:val="clear" w:color="auto" w:fill="FFF2CC" w:themeFill="accent4" w:themeFillTint="33"/>
           </w:tcPr>
           <w:p>
@@ -4255,7 +6183,7 @@
         </w:tc>
         <w:tc>
           <w:tcPr>
-            <w:tcW w:w="599" w:type="dxa"/>
+            <w:tcW w:w="435" w:type="dxa"/>
             <w:shd w:val="clear" w:color="auto" w:fill="FFF2CC" w:themeFill="accent4" w:themeFillTint="33"/>
           </w:tcPr>
           <w:p>
@@ -4274,7 +6202,7 @@
         </w:tc>
         <w:tc>
           <w:tcPr>
-            <w:tcW w:w="599" w:type="dxa"/>
+            <w:tcW w:w="435" w:type="dxa"/>
             <w:shd w:val="clear" w:color="auto" w:fill="FFF2CC" w:themeFill="accent4" w:themeFillTint="33"/>
           </w:tcPr>
           <w:p>
@@ -4293,7 +6221,7 @@
         </w:tc>
         <w:tc>
           <w:tcPr>
-            <w:tcW w:w="599" w:type="dxa"/>
+            <w:tcW w:w="435" w:type="dxa"/>
             <w:shd w:val="clear" w:color="auto" w:fill="E2EFD9" w:themeFill="accent6" w:themeFillTint="33"/>
           </w:tcPr>
           <w:p>
@@ -4312,7 +6240,7 @@
         </w:tc>
         <w:tc>
           <w:tcPr>
-            <w:tcW w:w="599" w:type="dxa"/>
+            <w:tcW w:w="435" w:type="dxa"/>
             <w:shd w:val="clear" w:color="auto" w:fill="E2EFD9" w:themeFill="accent6" w:themeFillTint="33"/>
           </w:tcPr>
           <w:p>
@@ -4332,11 +6260,11 @@
       </w:tr>
       <w:tr>
         <w:trPr>
-          <w:trHeight w:val="521"/>
+          <w:trHeight w:val="404"/>
         </w:trPr>
         <w:tc>
           <w:tcPr>
-            <w:tcW w:w="599" w:type="dxa"/>
+            <w:tcW w:w="435" w:type="dxa"/>
             <w:shd w:val="clear" w:color="auto" w:fill="E2EFD9" w:themeFill="accent6" w:themeFillTint="33"/>
           </w:tcPr>
           <w:p>
@@ -4355,7 +6283,7 @@
         </w:tc>
         <w:tc>
           <w:tcPr>
-            <w:tcW w:w="599" w:type="dxa"/>
+            <w:tcW w:w="435" w:type="dxa"/>
             <w:shd w:val="clear" w:color="auto" w:fill="E2EFD9" w:themeFill="accent6" w:themeFillTint="33"/>
           </w:tcPr>
           <w:p>
@@ -4374,7 +6302,7 @@
         </w:tc>
         <w:tc>
           <w:tcPr>
-            <w:tcW w:w="599" w:type="dxa"/>
+            <w:tcW w:w="435" w:type="dxa"/>
             <w:shd w:val="clear" w:color="auto" w:fill="FFF2CC" w:themeFill="accent4" w:themeFillTint="33"/>
           </w:tcPr>
           <w:p>
@@ -4393,7 +6321,7 @@
         </w:tc>
         <w:tc>
           <w:tcPr>
-            <w:tcW w:w="599" w:type="dxa"/>
+            <w:tcW w:w="435" w:type="dxa"/>
             <w:shd w:val="clear" w:color="auto" w:fill="FFF2CC" w:themeFill="accent4" w:themeFillTint="33"/>
           </w:tcPr>
           <w:p>
@@ -4412,7 +6340,7 @@
         </w:tc>
         <w:tc>
           <w:tcPr>
-            <w:tcW w:w="599" w:type="dxa"/>
+            <w:tcW w:w="435" w:type="dxa"/>
             <w:shd w:val="clear" w:color="auto" w:fill="FFF2CC" w:themeFill="accent4" w:themeFillTint="33"/>
           </w:tcPr>
           <w:p>
@@ -4431,7 +6359,7 @@
         </w:tc>
         <w:tc>
           <w:tcPr>
-            <w:tcW w:w="599" w:type="dxa"/>
+            <w:tcW w:w="435" w:type="dxa"/>
             <w:shd w:val="clear" w:color="auto" w:fill="FFF2CC" w:themeFill="accent4" w:themeFillTint="33"/>
           </w:tcPr>
           <w:p>
@@ -4450,7 +6378,7 @@
         </w:tc>
         <w:tc>
           <w:tcPr>
-            <w:tcW w:w="599" w:type="dxa"/>
+            <w:tcW w:w="435" w:type="dxa"/>
             <w:shd w:val="clear" w:color="auto" w:fill="FFF2CC" w:themeFill="accent4" w:themeFillTint="33"/>
           </w:tcPr>
           <w:p>
@@ -4469,7 +6397,7 @@
         </w:tc>
         <w:tc>
           <w:tcPr>
-            <w:tcW w:w="599" w:type="dxa"/>
+            <w:tcW w:w="435" w:type="dxa"/>
             <w:shd w:val="clear" w:color="auto" w:fill="FFF2CC" w:themeFill="accent4" w:themeFillTint="33"/>
           </w:tcPr>
           <w:p>
@@ -4488,7 +6416,7 @@
         </w:tc>
         <w:tc>
           <w:tcPr>
-            <w:tcW w:w="599" w:type="dxa"/>
+            <w:tcW w:w="435" w:type="dxa"/>
             <w:shd w:val="clear" w:color="auto" w:fill="FFF2CC" w:themeFill="accent4" w:themeFillTint="33"/>
           </w:tcPr>
           <w:p>
@@ -4507,7 +6435,7 @@
         </w:tc>
         <w:tc>
           <w:tcPr>
-            <w:tcW w:w="599" w:type="dxa"/>
+            <w:tcW w:w="435" w:type="dxa"/>
             <w:shd w:val="clear" w:color="auto" w:fill="E2EFD9" w:themeFill="accent6" w:themeFillTint="33"/>
           </w:tcPr>
           <w:p>
@@ -4526,7 +6454,7 @@
         </w:tc>
         <w:tc>
           <w:tcPr>
-            <w:tcW w:w="599" w:type="dxa"/>
+            <w:tcW w:w="435" w:type="dxa"/>
             <w:shd w:val="clear" w:color="auto" w:fill="E2EFD9" w:themeFill="accent6" w:themeFillTint="33"/>
           </w:tcPr>
           <w:p>
@@ -4546,11 +6474,11 @@
       </w:tr>
       <w:tr>
         <w:trPr>
-          <w:trHeight w:val="556"/>
+          <w:trHeight w:val="432"/>
         </w:trPr>
         <w:tc>
           <w:tcPr>
-            <w:tcW w:w="599" w:type="dxa"/>
+            <w:tcW w:w="435" w:type="dxa"/>
             <w:shd w:val="clear" w:color="auto" w:fill="E2EFD9" w:themeFill="accent6" w:themeFillTint="33"/>
           </w:tcPr>
           <w:p>
@@ -4569,7 +6497,7 @@
         </w:tc>
         <w:tc>
           <w:tcPr>
-            <w:tcW w:w="599" w:type="dxa"/>
+            <w:tcW w:w="435" w:type="dxa"/>
             <w:shd w:val="clear" w:color="auto" w:fill="E2EFD9" w:themeFill="accent6" w:themeFillTint="33"/>
           </w:tcPr>
           <w:p>
@@ -4588,7 +6516,7 @@
         </w:tc>
         <w:tc>
           <w:tcPr>
-            <w:tcW w:w="599" w:type="dxa"/>
+            <w:tcW w:w="435" w:type="dxa"/>
             <w:shd w:val="clear" w:color="auto" w:fill="FFF2CC" w:themeFill="accent4" w:themeFillTint="33"/>
           </w:tcPr>
           <w:p>
@@ -4607,7 +6535,7 @@
         </w:tc>
         <w:tc>
           <w:tcPr>
-            <w:tcW w:w="599" w:type="dxa"/>
+            <w:tcW w:w="435" w:type="dxa"/>
             <w:shd w:val="clear" w:color="auto" w:fill="FFF2CC" w:themeFill="accent4" w:themeFillTint="33"/>
           </w:tcPr>
           <w:p>
@@ -4626,7 +6554,7 @@
         </w:tc>
         <w:tc>
           <w:tcPr>
-            <w:tcW w:w="599" w:type="dxa"/>
+            <w:tcW w:w="435" w:type="dxa"/>
             <w:shd w:val="clear" w:color="auto" w:fill="FFF2CC" w:themeFill="accent4" w:themeFillTint="33"/>
           </w:tcPr>
           <w:p>
@@ -4645,7 +6573,7 @@
         </w:tc>
         <w:tc>
           <w:tcPr>
-            <w:tcW w:w="599" w:type="dxa"/>
+            <w:tcW w:w="435" w:type="dxa"/>
             <w:shd w:val="clear" w:color="auto" w:fill="FFF2CC" w:themeFill="accent4" w:themeFillTint="33"/>
           </w:tcPr>
           <w:p>
@@ -4664,7 +6592,7 @@
         </w:tc>
         <w:tc>
           <w:tcPr>
-            <w:tcW w:w="599" w:type="dxa"/>
+            <w:tcW w:w="435" w:type="dxa"/>
             <w:shd w:val="clear" w:color="auto" w:fill="FFF2CC" w:themeFill="accent4" w:themeFillTint="33"/>
           </w:tcPr>
           <w:p>
@@ -4683,7 +6611,7 @@
         </w:tc>
         <w:tc>
           <w:tcPr>
-            <w:tcW w:w="599" w:type="dxa"/>
+            <w:tcW w:w="435" w:type="dxa"/>
             <w:shd w:val="clear" w:color="auto" w:fill="FFF2CC" w:themeFill="accent4" w:themeFillTint="33"/>
           </w:tcPr>
           <w:p>
@@ -4702,7 +6630,7 @@
         </w:tc>
         <w:tc>
           <w:tcPr>
-            <w:tcW w:w="599" w:type="dxa"/>
+            <w:tcW w:w="435" w:type="dxa"/>
             <w:shd w:val="clear" w:color="auto" w:fill="FFF2CC" w:themeFill="accent4" w:themeFillTint="33"/>
           </w:tcPr>
           <w:p>
@@ -4721,7 +6649,7 @@
         </w:tc>
         <w:tc>
           <w:tcPr>
-            <w:tcW w:w="599" w:type="dxa"/>
+            <w:tcW w:w="435" w:type="dxa"/>
             <w:shd w:val="clear" w:color="auto" w:fill="E2EFD9" w:themeFill="accent6" w:themeFillTint="33"/>
           </w:tcPr>
           <w:p>
@@ -4740,7 +6668,7 @@
         </w:tc>
         <w:tc>
           <w:tcPr>
-            <w:tcW w:w="599" w:type="dxa"/>
+            <w:tcW w:w="435" w:type="dxa"/>
             <w:shd w:val="clear" w:color="auto" w:fill="E2EFD9" w:themeFill="accent6" w:themeFillTint="33"/>
           </w:tcPr>
           <w:p>
@@ -4760,11 +6688,11 @@
       </w:tr>
       <w:tr>
         <w:trPr>
-          <w:trHeight w:val="556"/>
+          <w:trHeight w:val="432"/>
         </w:trPr>
         <w:tc>
           <w:tcPr>
-            <w:tcW w:w="599" w:type="dxa"/>
+            <w:tcW w:w="435" w:type="dxa"/>
             <w:shd w:val="clear" w:color="auto" w:fill="E2EFD9" w:themeFill="accent6" w:themeFillTint="33"/>
           </w:tcPr>
           <w:p>
@@ -4783,7 +6711,7 @@
         </w:tc>
         <w:tc>
           <w:tcPr>
-            <w:tcW w:w="599" w:type="dxa"/>
+            <w:tcW w:w="435" w:type="dxa"/>
             <w:shd w:val="clear" w:color="auto" w:fill="E2EFD9" w:themeFill="accent6" w:themeFillTint="33"/>
           </w:tcPr>
           <w:p>
@@ -4802,7 +6730,7 @@
         </w:tc>
         <w:tc>
           <w:tcPr>
-            <w:tcW w:w="599" w:type="dxa"/>
+            <w:tcW w:w="435" w:type="dxa"/>
             <w:tcBorders>
               <w:bottom w:val="single" w:sz="4" w:space="0" w:color="auto"/>
             </w:tcBorders>
@@ -4824,7 +6752,7 @@
         </w:tc>
         <w:tc>
           <w:tcPr>
-            <w:tcW w:w="599" w:type="dxa"/>
+            <w:tcW w:w="435" w:type="dxa"/>
             <w:tcBorders>
               <w:bottom w:val="single" w:sz="4" w:space="0" w:color="auto"/>
             </w:tcBorders>
@@ -4846,7 +6774,7 @@
         </w:tc>
         <w:tc>
           <w:tcPr>
-            <w:tcW w:w="599" w:type="dxa"/>
+            <w:tcW w:w="435" w:type="dxa"/>
             <w:tcBorders>
               <w:bottom w:val="single" w:sz="4" w:space="0" w:color="auto"/>
             </w:tcBorders>
@@ -4868,7 +6796,7 @@
         </w:tc>
         <w:tc>
           <w:tcPr>
-            <w:tcW w:w="599" w:type="dxa"/>
+            <w:tcW w:w="435" w:type="dxa"/>
             <w:tcBorders>
               <w:bottom w:val="single" w:sz="4" w:space="0" w:color="auto"/>
             </w:tcBorders>
@@ -4890,7 +6818,7 @@
         </w:tc>
         <w:tc>
           <w:tcPr>
-            <w:tcW w:w="599" w:type="dxa"/>
+            <w:tcW w:w="435" w:type="dxa"/>
             <w:tcBorders>
               <w:bottom w:val="single" w:sz="4" w:space="0" w:color="auto"/>
             </w:tcBorders>
@@ -4912,7 +6840,7 @@
         </w:tc>
         <w:tc>
           <w:tcPr>
-            <w:tcW w:w="599" w:type="dxa"/>
+            <w:tcW w:w="435" w:type="dxa"/>
             <w:tcBorders>
               <w:bottom w:val="single" w:sz="4" w:space="0" w:color="auto"/>
             </w:tcBorders>
@@ -4934,7 +6862,7 @@
         </w:tc>
         <w:tc>
           <w:tcPr>
-            <w:tcW w:w="599" w:type="dxa"/>
+            <w:tcW w:w="435" w:type="dxa"/>
             <w:tcBorders>
               <w:bottom w:val="single" w:sz="4" w:space="0" w:color="auto"/>
             </w:tcBorders>
@@ -4956,7 +6884,7 @@
         </w:tc>
         <w:tc>
           <w:tcPr>
-            <w:tcW w:w="599" w:type="dxa"/>
+            <w:tcW w:w="435" w:type="dxa"/>
             <w:shd w:val="clear" w:color="auto" w:fill="E2EFD9" w:themeFill="accent6" w:themeFillTint="33"/>
           </w:tcPr>
           <w:p>
@@ -4975,7 +6903,7 @@
         </w:tc>
         <w:tc>
           <w:tcPr>
-            <w:tcW w:w="599" w:type="dxa"/>
+            <w:tcW w:w="435" w:type="dxa"/>
             <w:shd w:val="clear" w:color="auto" w:fill="E2EFD9" w:themeFill="accent6" w:themeFillTint="33"/>
           </w:tcPr>
           <w:p>
@@ -4995,11 +6923,11 @@
       </w:tr>
       <w:tr>
         <w:trPr>
-          <w:trHeight w:val="521"/>
+          <w:trHeight w:val="404"/>
         </w:trPr>
         <w:tc>
           <w:tcPr>
-            <w:tcW w:w="599" w:type="dxa"/>
+            <w:tcW w:w="435" w:type="dxa"/>
             <w:shd w:val="clear" w:color="auto" w:fill="D9E2F3" w:themeFill="accent1" w:themeFillTint="33"/>
           </w:tcPr>
           <w:p>
@@ -5024,7 +6952,7 @@
         </w:tc>
         <w:tc>
           <w:tcPr>
-            <w:tcW w:w="599" w:type="dxa"/>
+            <w:tcW w:w="435" w:type="dxa"/>
             <w:shd w:val="clear" w:color="auto" w:fill="D9E2F3" w:themeFill="accent1" w:themeFillTint="33"/>
           </w:tcPr>
           <w:p>
@@ -5049,7 +6977,7 @@
         </w:tc>
         <w:tc>
           <w:tcPr>
-            <w:tcW w:w="599" w:type="dxa"/>
+            <w:tcW w:w="435" w:type="dxa"/>
             <w:shd w:val="clear" w:color="auto" w:fill="E2EFD9" w:themeFill="accent6" w:themeFillTint="33"/>
           </w:tcPr>
           <w:p>
@@ -5068,7 +6996,7 @@
         </w:tc>
         <w:tc>
           <w:tcPr>
-            <w:tcW w:w="599" w:type="dxa"/>
+            <w:tcW w:w="435" w:type="dxa"/>
             <w:shd w:val="clear" w:color="auto" w:fill="E2EFD9" w:themeFill="accent6" w:themeFillTint="33"/>
           </w:tcPr>
           <w:p>
@@ -5087,7 +7015,7 @@
         </w:tc>
         <w:tc>
           <w:tcPr>
-            <w:tcW w:w="599" w:type="dxa"/>
+            <w:tcW w:w="435" w:type="dxa"/>
             <w:shd w:val="clear" w:color="auto" w:fill="E2EFD9" w:themeFill="accent6" w:themeFillTint="33"/>
           </w:tcPr>
           <w:p>
@@ -5106,7 +7034,7 @@
         </w:tc>
         <w:tc>
           <w:tcPr>
-            <w:tcW w:w="599" w:type="dxa"/>
+            <w:tcW w:w="435" w:type="dxa"/>
             <w:shd w:val="clear" w:color="auto" w:fill="E2EFD9" w:themeFill="accent6" w:themeFillTint="33"/>
           </w:tcPr>
           <w:p>
@@ -5125,7 +7053,7 @@
         </w:tc>
         <w:tc>
           <w:tcPr>
-            <w:tcW w:w="599" w:type="dxa"/>
+            <w:tcW w:w="435" w:type="dxa"/>
             <w:shd w:val="clear" w:color="auto" w:fill="E2EFD9" w:themeFill="accent6" w:themeFillTint="33"/>
           </w:tcPr>
           <w:p>
@@ -5144,7 +7072,7 @@
         </w:tc>
         <w:tc>
           <w:tcPr>
-            <w:tcW w:w="599" w:type="dxa"/>
+            <w:tcW w:w="435" w:type="dxa"/>
             <w:shd w:val="clear" w:color="auto" w:fill="E2EFD9" w:themeFill="accent6" w:themeFillTint="33"/>
           </w:tcPr>
           <w:p>
@@ -5163,7 +7091,7 @@
         </w:tc>
         <w:tc>
           <w:tcPr>
-            <w:tcW w:w="599" w:type="dxa"/>
+            <w:tcW w:w="435" w:type="dxa"/>
             <w:shd w:val="clear" w:color="auto" w:fill="E2EFD9" w:themeFill="accent6" w:themeFillTint="33"/>
           </w:tcPr>
           <w:p>
@@ -5182,7 +7110,7 @@
         </w:tc>
         <w:tc>
           <w:tcPr>
-            <w:tcW w:w="599" w:type="dxa"/>
+            <w:tcW w:w="435" w:type="dxa"/>
             <w:shd w:val="clear" w:color="auto" w:fill="D9E2F3" w:themeFill="accent1" w:themeFillTint="33"/>
           </w:tcPr>
           <w:p>
@@ -5207,7 +7135,7 @@
         </w:tc>
         <w:tc>
           <w:tcPr>
-            <w:tcW w:w="599" w:type="dxa"/>
+            <w:tcW w:w="435" w:type="dxa"/>
             <w:shd w:val="clear" w:color="auto" w:fill="D9E2F3" w:themeFill="accent1" w:themeFillTint="33"/>
           </w:tcPr>
           <w:p>
@@ -5239,11 +7167,11 @@
       </w:tr>
       <w:tr>
         <w:trPr>
-          <w:trHeight w:val="521"/>
+          <w:trHeight w:val="404"/>
         </w:trPr>
         <w:tc>
           <w:tcPr>
-            <w:tcW w:w="599" w:type="dxa"/>
+            <w:tcW w:w="435" w:type="dxa"/>
             <w:shd w:val="clear" w:color="auto" w:fill="D9E2F3" w:themeFill="accent1" w:themeFillTint="33"/>
           </w:tcPr>
           <w:p>
@@ -5262,7 +7190,7 @@
         </w:tc>
         <w:tc>
           <w:tcPr>
-            <w:tcW w:w="599" w:type="dxa"/>
+            <w:tcW w:w="435" w:type="dxa"/>
             <w:shd w:val="clear" w:color="auto" w:fill="D9E2F3" w:themeFill="accent1" w:themeFillTint="33"/>
           </w:tcPr>
           <w:p>
@@ -5281,7 +7209,7 @@
         </w:tc>
         <w:tc>
           <w:tcPr>
-            <w:tcW w:w="599" w:type="dxa"/>
+            <w:tcW w:w="435" w:type="dxa"/>
             <w:shd w:val="clear" w:color="auto" w:fill="E2EFD9" w:themeFill="accent6" w:themeFillTint="33"/>
           </w:tcPr>
           <w:p>
@@ -5300,7 +7228,7 @@
         </w:tc>
         <w:tc>
           <w:tcPr>
-            <w:tcW w:w="599" w:type="dxa"/>
+            <w:tcW w:w="435" w:type="dxa"/>
             <w:shd w:val="clear" w:color="auto" w:fill="E2EFD9" w:themeFill="accent6" w:themeFillTint="33"/>
           </w:tcPr>
           <w:p>
@@ -5319,7 +7247,7 @@
         </w:tc>
         <w:tc>
           <w:tcPr>
-            <w:tcW w:w="599" w:type="dxa"/>
+            <w:tcW w:w="435" w:type="dxa"/>
             <w:shd w:val="clear" w:color="auto" w:fill="E2EFD9" w:themeFill="accent6" w:themeFillTint="33"/>
           </w:tcPr>
           <w:p>
@@ -5338,7 +7266,7 @@
         </w:tc>
         <w:tc>
           <w:tcPr>
-            <w:tcW w:w="599" w:type="dxa"/>
+            <w:tcW w:w="435" w:type="dxa"/>
             <w:shd w:val="clear" w:color="auto" w:fill="E2EFD9" w:themeFill="accent6" w:themeFillTint="33"/>
           </w:tcPr>
           <w:p>
@@ -5357,7 +7285,7 @@
         </w:tc>
         <w:tc>
           <w:tcPr>
-            <w:tcW w:w="599" w:type="dxa"/>
+            <w:tcW w:w="435" w:type="dxa"/>
             <w:shd w:val="clear" w:color="auto" w:fill="E2EFD9" w:themeFill="accent6" w:themeFillTint="33"/>
           </w:tcPr>
           <w:p>
@@ -5376,7 +7304,7 @@
         </w:tc>
         <w:tc>
           <w:tcPr>
-            <w:tcW w:w="599" w:type="dxa"/>
+            <w:tcW w:w="435" w:type="dxa"/>
             <w:shd w:val="clear" w:color="auto" w:fill="E2EFD9" w:themeFill="accent6" w:themeFillTint="33"/>
           </w:tcPr>
           <w:p>
@@ -5395,7 +7323,7 @@
         </w:tc>
         <w:tc>
           <w:tcPr>
-            <w:tcW w:w="599" w:type="dxa"/>
+            <w:tcW w:w="435" w:type="dxa"/>
             <w:shd w:val="clear" w:color="auto" w:fill="E2EFD9" w:themeFill="accent6" w:themeFillTint="33"/>
           </w:tcPr>
           <w:p>
@@ -5414,7 +7342,7 @@
         </w:tc>
         <w:tc>
           <w:tcPr>
-            <w:tcW w:w="599" w:type="dxa"/>
+            <w:tcW w:w="435" w:type="dxa"/>
             <w:shd w:val="clear" w:color="auto" w:fill="D9E2F3" w:themeFill="accent1" w:themeFillTint="33"/>
           </w:tcPr>
           <w:p>
@@ -5445,7 +7373,7 @@
         </w:tc>
         <w:tc>
           <w:tcPr>
-            <w:tcW w:w="599" w:type="dxa"/>
+            <w:tcW w:w="435" w:type="dxa"/>
             <w:shd w:val="clear" w:color="auto" w:fill="D9E2F3" w:themeFill="accent1" w:themeFillTint="33"/>
           </w:tcPr>
           <w:p>
@@ -5495,9 +7423,9 @@
           <w:noProof/>
         </w:rPr>
         <w:drawing>
-          <wp:inline distT="0" distB="0" distL="0" distR="0" wp14:anchorId="4C4C542F" wp14:editId="5108BA3C">
-            <wp:extent cx="2948163" cy="1215342"/>
-            <wp:effectExtent l="0" t="0" r="0" b="4445"/>
+          <wp:inline distT="0" distB="0" distL="0" distR="0" wp14:anchorId="4C4C542F" wp14:editId="46914D9A">
+            <wp:extent cx="2048719" cy="844558"/>
+            <wp:effectExtent l="0" t="0" r="0" b="0"/>
             <wp:docPr id="37" name="Picture 37" descr="A close up of a sign&#10;&#10;Description automatically generated"/>
             <wp:cNvGraphicFramePr>
               <a:graphicFrameLocks xmlns:a="http://schemas.openxmlformats.org/drawingml/2006/main" noChangeAspect="1"/>
@@ -5510,7 +7438,7 @@
                     <pic:cNvPicPr/>
                   </pic:nvPicPr>
                   <pic:blipFill rotWithShape="1">
-                    <a:blip r:embed="rId14">
+                    <a:blip r:embed="rId5">
                       <a:extLst>
                         <a:ext uri="{28A0092B-C50C-407E-A947-70E740481C1C}">
                           <a14:useLocalDpi xmlns:a14="http://schemas.microsoft.com/office/drawing/2010/main" val="0"/>
@@ -5523,7 +7451,7 @@
                   <pic:spPr bwMode="auto">
                     <a:xfrm>
                       <a:off x="0" y="0"/>
-                      <a:ext cx="3029044" cy="1248684"/>
+                      <a:ext cx="2124754" cy="875902"/>
                     </a:xfrm>
                     <a:prstGeom prst="rect">
                       <a:avLst/>
@@ -5925,7 +7853,7 @@
         </w:rPr>
         <w:t xml:space="preserve"> factor if portions of the kernel were not applied due to missing data. In this case, you might want to use the </w:t>
       </w:r>
-      <w:hyperlink r:id="rId15" w:anchor="C_854643309_1297207" w:history="1">
+      <w:hyperlink r:id="rId16" w:anchor="C_854643309_1297207" w:history="1">
         <w:r>
           <w:rPr>
             <w:rFonts w:ascii="Times New Roman" w:eastAsia="Times New Roman" w:hAnsi="Times New Roman" w:cs="Times New Roman"/>
@@ -5952,10 +7880,9 @@
         <w:rPr>
           <w:rFonts w:ascii="Times New Roman" w:eastAsia="Times New Roman" w:hAnsi="Times New Roman" w:cs="Times New Roman"/>
         </w:rPr>
-        <w:lastRenderedPageBreak/>
         <w:t xml:space="preserve">If NORMALIZE is set and your input array has missing data (the </w:t>
       </w:r>
-      <w:hyperlink r:id="rId16" w:anchor="C_854643309_1297467" w:history="1">
+      <w:hyperlink r:id="rId17" w:anchor="C_854643309_1297467" w:history="1">
         <w:r>
           <w:rPr>
             <w:rFonts w:ascii="Times New Roman" w:eastAsia="Times New Roman" w:hAnsi="Times New Roman" w:cs="Times New Roman"/>
@@ -5971,7 +7898,7 @@
         </w:rPr>
         <w:t xml:space="preserve"> or </w:t>
       </w:r>
-      <w:hyperlink r:id="rId17" w:anchor="C_854643309_1028683" w:history="1">
+      <w:hyperlink r:id="rId18" w:anchor="C_854643309_1028683" w:history="1">
         <w:r>
           <w:rPr>
             <w:rFonts w:ascii="Times New Roman" w:eastAsia="Times New Roman" w:hAnsi="Times New Roman" w:cs="Times New Roman"/>
@@ -6015,7 +7942,7 @@
                     <pic:cNvPicPr/>
                   </pic:nvPicPr>
                   <pic:blipFill>
-                    <a:blip r:embed="rId18">
+                    <a:blip r:embed="rId19">
                       <a:extLst>
                         <a:ext uri="{28A0092B-C50C-407E-A947-70E740481C1C}">
                           <a14:useLocalDpi xmlns:a14="http://schemas.microsoft.com/office/drawing/2010/main" val="0"/>
@@ -6053,6 +7980,7 @@
           <w:rFonts w:cstheme="minorHAnsi"/>
           <w:noProof/>
         </w:rPr>
+        <w:lastRenderedPageBreak/>
         <w:drawing>
           <wp:inline distT="0" distB="0" distL="0" distR="0" wp14:anchorId="0A9AA4B6" wp14:editId="1B927066">
             <wp:extent cx="5943600" cy="1061720"/>
@@ -6069,7 +7997,7 @@
                     <pic:cNvPicPr/>
                   </pic:nvPicPr>
                   <pic:blipFill>
-                    <a:blip r:embed="rId19">
+                    <a:blip r:embed="rId20">
                       <a:extLst>
                         <a:ext uri="{28A0092B-C50C-407E-A947-70E740481C1C}">
                           <a14:useLocalDpi xmlns:a14="http://schemas.microsoft.com/office/drawing/2010/main" val="0"/>
@@ -6216,7 +8144,7 @@
                     <pic:cNvPicPr/>
                   </pic:nvPicPr>
                   <pic:blipFill rotWithShape="1">
-                    <a:blip r:embed="rId20">
+                    <a:blip r:embed="rId21">
                       <a:extLst>
                         <a:ext uri="{28A0092B-C50C-407E-A947-70E740481C1C}">
                           <a14:useLocalDpi xmlns:a14="http://schemas.microsoft.com/office/drawing/2010/main" val="0"/>
@@ -7881,7 +9809,7 @@
         <w:tc>
           <w:tcPr>
             <w:tcW w:w="599" w:type="dxa"/>
-            <w:shd w:val="clear" w:color="auto" w:fill="E2EFD9" w:themeFill="accent6" w:themeFillTint="33"/>
+            <w:shd w:val="clear" w:color="auto" w:fill="FBE4D5" w:themeFill="accent2" w:themeFillTint="33"/>
           </w:tcPr>
           <w:p>
             <w:pPr>
@@ -7900,7 +9828,7 @@
         <w:tc>
           <w:tcPr>
             <w:tcW w:w="599" w:type="dxa"/>
-            <w:shd w:val="clear" w:color="auto" w:fill="FFF2CC" w:themeFill="accent4" w:themeFillTint="33"/>
+            <w:shd w:val="clear" w:color="auto" w:fill="FBE4D5" w:themeFill="accent2" w:themeFillTint="33"/>
           </w:tcPr>
           <w:p>
             <w:pPr>
@@ -7919,7 +9847,7 @@
         <w:tc>
           <w:tcPr>
             <w:tcW w:w="599" w:type="dxa"/>
-            <w:shd w:val="clear" w:color="auto" w:fill="FFF2CC" w:themeFill="accent4" w:themeFillTint="33"/>
+            <w:shd w:val="clear" w:color="auto" w:fill="FBE4D5" w:themeFill="accent2" w:themeFillTint="33"/>
           </w:tcPr>
           <w:p>
             <w:pPr>
@@ -8076,7 +10004,7 @@
         <w:tc>
           <w:tcPr>
             <w:tcW w:w="599" w:type="dxa"/>
-            <w:shd w:val="clear" w:color="auto" w:fill="FBE4D5" w:themeFill="accent2" w:themeFillTint="33"/>
+            <w:shd w:val="clear" w:color="auto" w:fill="E2EFD9" w:themeFill="accent6" w:themeFillTint="33"/>
           </w:tcPr>
           <w:p>
             <w:pPr>
@@ -8117,7 +10045,7 @@
             <w:tcBorders>
               <w:bottom w:val="single" w:sz="4" w:space="0" w:color="auto"/>
             </w:tcBorders>
-            <w:shd w:val="clear" w:color="auto" w:fill="F4B083" w:themeFill="accent2" w:themeFillTint="99"/>
+            <w:shd w:val="clear" w:color="auto" w:fill="F7CAAC" w:themeFill="accent2" w:themeFillTint="66"/>
           </w:tcPr>
           <w:p>
             <w:pPr>
@@ -8139,7 +10067,7 @@
             <w:tcBorders>
               <w:bottom w:val="single" w:sz="4" w:space="0" w:color="auto"/>
             </w:tcBorders>
-            <w:shd w:val="clear" w:color="auto" w:fill="FFF2CC" w:themeFill="accent4" w:themeFillTint="33"/>
+            <w:shd w:val="clear" w:color="auto" w:fill="FBE4D5" w:themeFill="accent2" w:themeFillTint="33"/>
           </w:tcPr>
           <w:p>
             <w:pPr>
@@ -8311,6 +10239,25 @@
         <w:tc>
           <w:tcPr>
             <w:tcW w:w="599" w:type="dxa"/>
+            <w:shd w:val="clear" w:color="auto" w:fill="DEEAF6" w:themeFill="accent5" w:themeFillTint="33"/>
+          </w:tcPr>
+          <w:p>
+            <w:pPr>
+              <w:rPr>
+                <w:rFonts w:cstheme="minorHAnsi"/>
+              </w:rPr>
+            </w:pPr>
+            <w:r>
+              <w:rPr>
+                <w:rFonts w:cstheme="minorHAnsi"/>
+              </w:rPr>
+              <w:t>A10</w:t>
+            </w:r>
+          </w:p>
+        </w:tc>
+        <w:tc>
+          <w:tcPr>
+            <w:tcW w:w="599" w:type="dxa"/>
             <w:shd w:val="clear" w:color="auto" w:fill="FBE4D5" w:themeFill="accent2" w:themeFillTint="33"/>
           </w:tcPr>
           <w:p>
@@ -8323,7 +10270,7 @@
               <w:rPr>
                 <w:rFonts w:cstheme="minorHAnsi"/>
               </w:rPr>
-              <w:t>A10</w:t>
+              <w:t>A00</w:t>
             </w:r>
           </w:p>
         </w:tc>
@@ -8350,25 +10297,6 @@
           <w:tcPr>
             <w:tcW w:w="599" w:type="dxa"/>
             <w:shd w:val="clear" w:color="auto" w:fill="FBE4D5" w:themeFill="accent2" w:themeFillTint="33"/>
-          </w:tcPr>
-          <w:p>
-            <w:pPr>
-              <w:rPr>
-                <w:rFonts w:cstheme="minorHAnsi"/>
-              </w:rPr>
-            </w:pPr>
-            <w:r>
-              <w:rPr>
-                <w:rFonts w:cstheme="minorHAnsi"/>
-              </w:rPr>
-              <w:t>A00</w:t>
-            </w:r>
-          </w:p>
-        </w:tc>
-        <w:tc>
-          <w:tcPr>
-            <w:tcW w:w="599" w:type="dxa"/>
-            <w:shd w:val="clear" w:color="auto" w:fill="E2EFD9" w:themeFill="accent6" w:themeFillTint="33"/>
           </w:tcPr>
           <w:p>
             <w:pPr>
@@ -8525,19 +10453,18 @@
         <w:tc>
           <w:tcPr>
             <w:tcW w:w="599" w:type="dxa"/>
-            <w:shd w:val="clear" w:color="auto" w:fill="FBE4D5" w:themeFill="accent2" w:themeFillTint="33"/>
-          </w:tcPr>
-          <w:p>
-            <w:pPr>
-              <w:rPr>
-                <w:rFonts w:cstheme="minorHAnsi"/>
-              </w:rPr>
-            </w:pPr>
-            <w:r>
-              <w:rPr>
-                <w:rFonts w:cstheme="minorHAnsi"/>
-              </w:rPr>
-              <w:lastRenderedPageBreak/>
+            <w:shd w:val="clear" w:color="auto" w:fill="DEEAF6" w:themeFill="accent5" w:themeFillTint="33"/>
+          </w:tcPr>
+          <w:p>
+            <w:pPr>
+              <w:rPr>
+                <w:rFonts w:cstheme="minorHAnsi"/>
+              </w:rPr>
+            </w:pPr>
+            <w:r>
+              <w:rPr>
+                <w:rFonts w:cstheme="minorHAnsi"/>
+              </w:rPr>
               <w:t>A11</w:t>
             </w:r>
           </w:p>
@@ -8545,7 +10472,7 @@
         <w:tc>
           <w:tcPr>
             <w:tcW w:w="599" w:type="dxa"/>
-            <w:shd w:val="clear" w:color="auto" w:fill="FBE4D5" w:themeFill="accent2" w:themeFillTint="33"/>
+            <w:shd w:val="clear" w:color="auto" w:fill="DEEAF6" w:themeFill="accent5" w:themeFillTint="33"/>
           </w:tcPr>
           <w:p>
             <w:pPr>
@@ -8564,7 +10491,7 @@
         <w:tc>
           <w:tcPr>
             <w:tcW w:w="599" w:type="dxa"/>
-            <w:shd w:val="clear" w:color="auto" w:fill="FBE4D5" w:themeFill="accent2" w:themeFillTint="33"/>
+            <w:shd w:val="clear" w:color="auto" w:fill="E2EFD9" w:themeFill="accent6" w:themeFillTint="33"/>
           </w:tcPr>
           <w:p>
             <w:pPr>
@@ -8749,6 +10676,381 @@
     </w:sectPr>
   </w:body>
 </w:document>
+</file>
+
+<file path=word/numbering.xml><?xml version="1.0" encoding="utf-8"?>
+<w:numbering xmlns:wpc="http://schemas.microsoft.com/office/word/2010/wordprocessingCanvas" xmlns:cx="http://schemas.microsoft.com/office/drawing/2014/chartex" xmlns:cx1="http://schemas.microsoft.com/office/drawing/2015/9/8/chartex" xmlns:cx2="http://schemas.microsoft.com/office/drawing/2015/10/21/chartex" xmlns:cx3="http://schemas.microsoft.com/office/drawing/2016/5/9/chartex" xmlns:cx4="http://schemas.microsoft.com/office/drawing/2016/5/10/chartex" xmlns:cx5="http://schemas.microsoft.com/office/drawing/2016/5/11/chartex" xmlns:cx6="http://schemas.microsoft.com/office/drawing/2016/5/12/chartex" xmlns:cx7="http://schemas.microsoft.com/office/drawing/2016/5/13/chartex" xmlns:cx8="http://schemas.microsoft.com/office/drawing/2016/5/14/chartex" xmlns:mc="http://schemas.openxmlformats.org/markup-compatibility/2006" xmlns:aink="http://schemas.microsoft.com/office/drawing/2016/ink" xmlns:am3d="http://schemas.microsoft.com/office/drawing/2017/model3d" xmlns:o="urn:schemas-microsoft-com:office:office" xmlns:r="http://schemas.openxmlformats.org/officeDocument/2006/relationships" xmlns:m="http://schemas.openxmlformats.org/officeDocument/2006/math" xmlns:v="urn:schemas-microsoft-com:vml" xmlns:wp14="http://schemas.microsoft.com/office/word/2010/wordprocessingDrawing" xmlns:wp="http://schemas.openxmlformats.org/drawingml/2006/wordprocessingDrawing" xmlns:w10="urn:schemas-microsoft-com:office:word" xmlns:w="http://schemas.openxmlformats.org/wordprocessingml/2006/main" xmlns:w14="http://schemas.microsoft.com/office/word/2010/wordml" xmlns:w15="http://schemas.microsoft.com/office/word/2012/wordml" xmlns:w16cex="http://schemas.microsoft.com/office/word/2018/wordml/cex" xmlns:w16cid="http://schemas.microsoft.com/office/word/2016/wordml/cid" xmlns:w16="http://schemas.microsoft.com/office/word/2018/wordml" xmlns:w16se="http://schemas.microsoft.com/office/word/2015/wordml/symex" xmlns:wpg="http://schemas.microsoft.com/office/word/2010/wordprocessingGroup" xmlns:wpi="http://schemas.microsoft.com/office/word/2010/wordprocessingInk" xmlns:wne="http://schemas.microsoft.com/office/word/2006/wordml" xmlns:wps="http://schemas.microsoft.com/office/word/2010/wordprocessingShape" mc:Ignorable="w14 w15 w16se w16cid w16 w16cex wp14">
+  <w:abstractNum w:abstractNumId="0" w15:restartNumberingAfterBreak="0">
+    <w:nsid w:val="0E5A4372"/>
+    <w:multiLevelType w:val="hybridMultilevel"/>
+    <w:tmpl w:val="8DFC6B10"/>
+    <w:lvl w:ilvl="0" w:tplc="04090011">
+      <w:start w:val="1"/>
+      <w:numFmt w:val="decimal"/>
+      <w:lvlText w:val="%1)"/>
+      <w:lvlJc w:val="left"/>
+      <w:pPr>
+        <w:ind w:left="720" w:hanging="360"/>
+      </w:pPr>
+      <w:rPr>
+        <w:rFonts w:hint="default"/>
+      </w:rPr>
+    </w:lvl>
+    <w:lvl w:ilvl="1" w:tplc="04090019">
+      <w:start w:val="1"/>
+      <w:numFmt w:val="lowerLetter"/>
+      <w:lvlText w:val="%2."/>
+      <w:lvlJc w:val="left"/>
+      <w:pPr>
+        <w:ind w:left="1440" w:hanging="360"/>
+      </w:pPr>
+    </w:lvl>
+    <w:lvl w:ilvl="2" w:tplc="0409001B" w:tentative="1">
+      <w:start w:val="1"/>
+      <w:numFmt w:val="lowerRoman"/>
+      <w:lvlText w:val="%3."/>
+      <w:lvlJc w:val="right"/>
+      <w:pPr>
+        <w:ind w:left="2160" w:hanging="180"/>
+      </w:pPr>
+    </w:lvl>
+    <w:lvl w:ilvl="3" w:tplc="0409000F" w:tentative="1">
+      <w:start w:val="1"/>
+      <w:numFmt w:val="decimal"/>
+      <w:lvlText w:val="%4."/>
+      <w:lvlJc w:val="left"/>
+      <w:pPr>
+        <w:ind w:left="2880" w:hanging="360"/>
+      </w:pPr>
+    </w:lvl>
+    <w:lvl w:ilvl="4" w:tplc="04090019" w:tentative="1">
+      <w:start w:val="1"/>
+      <w:numFmt w:val="lowerLetter"/>
+      <w:lvlText w:val="%5."/>
+      <w:lvlJc w:val="left"/>
+      <w:pPr>
+        <w:ind w:left="3600" w:hanging="360"/>
+      </w:pPr>
+    </w:lvl>
+    <w:lvl w:ilvl="5" w:tplc="0409001B" w:tentative="1">
+      <w:start w:val="1"/>
+      <w:numFmt w:val="lowerRoman"/>
+      <w:lvlText w:val="%6."/>
+      <w:lvlJc w:val="right"/>
+      <w:pPr>
+        <w:ind w:left="4320" w:hanging="180"/>
+      </w:pPr>
+    </w:lvl>
+    <w:lvl w:ilvl="6" w:tplc="0409000F" w:tentative="1">
+      <w:start w:val="1"/>
+      <w:numFmt w:val="decimal"/>
+      <w:lvlText w:val="%7."/>
+      <w:lvlJc w:val="left"/>
+      <w:pPr>
+        <w:ind w:left="5040" w:hanging="360"/>
+      </w:pPr>
+    </w:lvl>
+    <w:lvl w:ilvl="7" w:tplc="04090019" w:tentative="1">
+      <w:start w:val="1"/>
+      <w:numFmt w:val="lowerLetter"/>
+      <w:lvlText w:val="%8."/>
+      <w:lvlJc w:val="left"/>
+      <w:pPr>
+        <w:ind w:left="5760" w:hanging="360"/>
+      </w:pPr>
+    </w:lvl>
+    <w:lvl w:ilvl="8" w:tplc="0409001B" w:tentative="1">
+      <w:start w:val="1"/>
+      <w:numFmt w:val="lowerRoman"/>
+      <w:lvlText w:val="%9."/>
+      <w:lvlJc w:val="right"/>
+      <w:pPr>
+        <w:ind w:left="6480" w:hanging="180"/>
+      </w:pPr>
+    </w:lvl>
+  </w:abstractNum>
+  <w:abstractNum w:abstractNumId="1" w15:restartNumberingAfterBreak="0">
+    <w:nsid w:val="51E2247D"/>
+    <w:multiLevelType w:val="hybridMultilevel"/>
+    <w:tmpl w:val="8DFC6B10"/>
+    <w:lvl w:ilvl="0" w:tplc="04090011">
+      <w:start w:val="1"/>
+      <w:numFmt w:val="decimal"/>
+      <w:lvlText w:val="%1)"/>
+      <w:lvlJc w:val="left"/>
+      <w:pPr>
+        <w:ind w:left="720" w:hanging="360"/>
+      </w:pPr>
+      <w:rPr>
+        <w:rFonts w:hint="default"/>
+      </w:rPr>
+    </w:lvl>
+    <w:lvl w:ilvl="1" w:tplc="04090019" w:tentative="1">
+      <w:start w:val="1"/>
+      <w:numFmt w:val="lowerLetter"/>
+      <w:lvlText w:val="%2."/>
+      <w:lvlJc w:val="left"/>
+      <w:pPr>
+        <w:ind w:left="1440" w:hanging="360"/>
+      </w:pPr>
+    </w:lvl>
+    <w:lvl w:ilvl="2" w:tplc="0409001B" w:tentative="1">
+      <w:start w:val="1"/>
+      <w:numFmt w:val="lowerRoman"/>
+      <w:lvlText w:val="%3."/>
+      <w:lvlJc w:val="right"/>
+      <w:pPr>
+        <w:ind w:left="2160" w:hanging="180"/>
+      </w:pPr>
+    </w:lvl>
+    <w:lvl w:ilvl="3" w:tplc="0409000F" w:tentative="1">
+      <w:start w:val="1"/>
+      <w:numFmt w:val="decimal"/>
+      <w:lvlText w:val="%4."/>
+      <w:lvlJc w:val="left"/>
+      <w:pPr>
+        <w:ind w:left="2880" w:hanging="360"/>
+      </w:pPr>
+    </w:lvl>
+    <w:lvl w:ilvl="4" w:tplc="04090019" w:tentative="1">
+      <w:start w:val="1"/>
+      <w:numFmt w:val="lowerLetter"/>
+      <w:lvlText w:val="%5."/>
+      <w:lvlJc w:val="left"/>
+      <w:pPr>
+        <w:ind w:left="3600" w:hanging="360"/>
+      </w:pPr>
+    </w:lvl>
+    <w:lvl w:ilvl="5" w:tplc="0409001B" w:tentative="1">
+      <w:start w:val="1"/>
+      <w:numFmt w:val="lowerRoman"/>
+      <w:lvlText w:val="%6."/>
+      <w:lvlJc w:val="right"/>
+      <w:pPr>
+        <w:ind w:left="4320" w:hanging="180"/>
+      </w:pPr>
+    </w:lvl>
+    <w:lvl w:ilvl="6" w:tplc="0409000F" w:tentative="1">
+      <w:start w:val="1"/>
+      <w:numFmt w:val="decimal"/>
+      <w:lvlText w:val="%7."/>
+      <w:lvlJc w:val="left"/>
+      <w:pPr>
+        <w:ind w:left="5040" w:hanging="360"/>
+      </w:pPr>
+    </w:lvl>
+    <w:lvl w:ilvl="7" w:tplc="04090019" w:tentative="1">
+      <w:start w:val="1"/>
+      <w:numFmt w:val="lowerLetter"/>
+      <w:lvlText w:val="%8."/>
+      <w:lvlJc w:val="left"/>
+      <w:pPr>
+        <w:ind w:left="5760" w:hanging="360"/>
+      </w:pPr>
+    </w:lvl>
+    <w:lvl w:ilvl="8" w:tplc="0409001B" w:tentative="1">
+      <w:start w:val="1"/>
+      <w:numFmt w:val="lowerRoman"/>
+      <w:lvlText w:val="%9."/>
+      <w:lvlJc w:val="right"/>
+      <w:pPr>
+        <w:ind w:left="6480" w:hanging="180"/>
+      </w:pPr>
+    </w:lvl>
+  </w:abstractNum>
+  <w:abstractNum w:abstractNumId="2" w15:restartNumberingAfterBreak="0">
+    <w:nsid w:val="54435C3B"/>
+    <w:multiLevelType w:val="hybridMultilevel"/>
+    <w:tmpl w:val="94BC5CE4"/>
+    <w:lvl w:ilvl="0" w:tplc="FDD0B994">
+      <w:start w:val="1"/>
+      <w:numFmt w:val="decimal"/>
+      <w:lvlText w:val="%1)"/>
+      <w:lvlJc w:val="left"/>
+      <w:pPr>
+        <w:ind w:left="720" w:hanging="360"/>
+      </w:pPr>
+      <w:rPr>
+        <w:rFonts w:hint="default"/>
+        <w:color w:val="000000" w:themeColor="text1"/>
+      </w:rPr>
+    </w:lvl>
+    <w:lvl w:ilvl="1" w:tplc="04090019">
+      <w:start w:val="1"/>
+      <w:numFmt w:val="lowerLetter"/>
+      <w:lvlText w:val="%2."/>
+      <w:lvlJc w:val="left"/>
+      <w:pPr>
+        <w:ind w:left="1440" w:hanging="360"/>
+      </w:pPr>
+    </w:lvl>
+    <w:lvl w:ilvl="2" w:tplc="0409001B" w:tentative="1">
+      <w:start w:val="1"/>
+      <w:numFmt w:val="lowerRoman"/>
+      <w:lvlText w:val="%3."/>
+      <w:lvlJc w:val="right"/>
+      <w:pPr>
+        <w:ind w:left="2160" w:hanging="180"/>
+      </w:pPr>
+    </w:lvl>
+    <w:lvl w:ilvl="3" w:tplc="0409000F" w:tentative="1">
+      <w:start w:val="1"/>
+      <w:numFmt w:val="decimal"/>
+      <w:lvlText w:val="%4."/>
+      <w:lvlJc w:val="left"/>
+      <w:pPr>
+        <w:ind w:left="2880" w:hanging="360"/>
+      </w:pPr>
+    </w:lvl>
+    <w:lvl w:ilvl="4" w:tplc="04090019" w:tentative="1">
+      <w:start w:val="1"/>
+      <w:numFmt w:val="lowerLetter"/>
+      <w:lvlText w:val="%5."/>
+      <w:lvlJc w:val="left"/>
+      <w:pPr>
+        <w:ind w:left="3600" w:hanging="360"/>
+      </w:pPr>
+    </w:lvl>
+    <w:lvl w:ilvl="5" w:tplc="0409001B" w:tentative="1">
+      <w:start w:val="1"/>
+      <w:numFmt w:val="lowerRoman"/>
+      <w:lvlText w:val="%6."/>
+      <w:lvlJc w:val="right"/>
+      <w:pPr>
+        <w:ind w:left="4320" w:hanging="180"/>
+      </w:pPr>
+    </w:lvl>
+    <w:lvl w:ilvl="6" w:tplc="0409000F" w:tentative="1">
+      <w:start w:val="1"/>
+      <w:numFmt w:val="decimal"/>
+      <w:lvlText w:val="%7."/>
+      <w:lvlJc w:val="left"/>
+      <w:pPr>
+        <w:ind w:left="5040" w:hanging="360"/>
+      </w:pPr>
+    </w:lvl>
+    <w:lvl w:ilvl="7" w:tplc="04090019" w:tentative="1">
+      <w:start w:val="1"/>
+      <w:numFmt w:val="lowerLetter"/>
+      <w:lvlText w:val="%8."/>
+      <w:lvlJc w:val="left"/>
+      <w:pPr>
+        <w:ind w:left="5760" w:hanging="360"/>
+      </w:pPr>
+    </w:lvl>
+    <w:lvl w:ilvl="8" w:tplc="0409001B" w:tentative="1">
+      <w:start w:val="1"/>
+      <w:numFmt w:val="lowerRoman"/>
+      <w:lvlText w:val="%9."/>
+      <w:lvlJc w:val="right"/>
+      <w:pPr>
+        <w:ind w:left="6480" w:hanging="180"/>
+      </w:pPr>
+    </w:lvl>
+  </w:abstractNum>
+  <w:abstractNum w:abstractNumId="3" w15:restartNumberingAfterBreak="0">
+    <w:nsid w:val="6B766D1D"/>
+    <w:multiLevelType w:val="hybridMultilevel"/>
+    <w:tmpl w:val="94BC5CE4"/>
+    <w:lvl w:ilvl="0" w:tplc="FDD0B994">
+      <w:start w:val="1"/>
+      <w:numFmt w:val="decimal"/>
+      <w:lvlText w:val="%1)"/>
+      <w:lvlJc w:val="left"/>
+      <w:pPr>
+        <w:ind w:left="720" w:hanging="360"/>
+      </w:pPr>
+      <w:rPr>
+        <w:rFonts w:hint="default"/>
+        <w:color w:val="000000" w:themeColor="text1"/>
+      </w:rPr>
+    </w:lvl>
+    <w:lvl w:ilvl="1" w:tplc="04090019">
+      <w:start w:val="1"/>
+      <w:numFmt w:val="lowerLetter"/>
+      <w:lvlText w:val="%2."/>
+      <w:lvlJc w:val="left"/>
+      <w:pPr>
+        <w:ind w:left="1440" w:hanging="360"/>
+      </w:pPr>
+    </w:lvl>
+    <w:lvl w:ilvl="2" w:tplc="0409001B" w:tentative="1">
+      <w:start w:val="1"/>
+      <w:numFmt w:val="lowerRoman"/>
+      <w:lvlText w:val="%3."/>
+      <w:lvlJc w:val="right"/>
+      <w:pPr>
+        <w:ind w:left="2160" w:hanging="180"/>
+      </w:pPr>
+    </w:lvl>
+    <w:lvl w:ilvl="3" w:tplc="0409000F" w:tentative="1">
+      <w:start w:val="1"/>
+      <w:numFmt w:val="decimal"/>
+      <w:lvlText w:val="%4."/>
+      <w:lvlJc w:val="left"/>
+      <w:pPr>
+        <w:ind w:left="2880" w:hanging="360"/>
+      </w:pPr>
+    </w:lvl>
+    <w:lvl w:ilvl="4" w:tplc="04090019" w:tentative="1">
+      <w:start w:val="1"/>
+      <w:numFmt w:val="lowerLetter"/>
+      <w:lvlText w:val="%5."/>
+      <w:lvlJc w:val="left"/>
+      <w:pPr>
+        <w:ind w:left="3600" w:hanging="360"/>
+      </w:pPr>
+    </w:lvl>
+    <w:lvl w:ilvl="5" w:tplc="0409001B" w:tentative="1">
+      <w:start w:val="1"/>
+      <w:numFmt w:val="lowerRoman"/>
+      <w:lvlText w:val="%6."/>
+      <w:lvlJc w:val="right"/>
+      <w:pPr>
+        <w:ind w:left="4320" w:hanging="180"/>
+      </w:pPr>
+    </w:lvl>
+    <w:lvl w:ilvl="6" w:tplc="0409000F" w:tentative="1">
+      <w:start w:val="1"/>
+      <w:numFmt w:val="decimal"/>
+      <w:lvlText w:val="%7."/>
+      <w:lvlJc w:val="left"/>
+      <w:pPr>
+        <w:ind w:left="5040" w:hanging="360"/>
+      </w:pPr>
+    </w:lvl>
+    <w:lvl w:ilvl="7" w:tplc="04090019" w:tentative="1">
+      <w:start w:val="1"/>
+      <w:numFmt w:val="lowerLetter"/>
+      <w:lvlText w:val="%8."/>
+      <w:lvlJc w:val="left"/>
+      <w:pPr>
+        <w:ind w:left="5760" w:hanging="360"/>
+      </w:pPr>
+    </w:lvl>
+    <w:lvl w:ilvl="8" w:tplc="0409001B" w:tentative="1">
+      <w:start w:val="1"/>
+      <w:numFmt w:val="lowerRoman"/>
+      <w:lvlText w:val="%9."/>
+      <w:lvlJc w:val="right"/>
+      <w:pPr>
+        <w:ind w:left="6480" w:hanging="180"/>
+      </w:pPr>
+    </w:lvl>
+  </w:abstractNum>
+  <w:num w:numId="1">
+    <w:abstractNumId w:val="3"/>
+  </w:num>
+  <w:num w:numId="2">
+    <w:abstractNumId w:val="1"/>
+  </w:num>
+  <w:num w:numId="3">
+    <w:abstractNumId w:val="0"/>
+  </w:num>
+  <w:num w:numId="4">
+    <w:abstractNumId w:val="2"/>
+  </w:num>
+</w:numbering>
 </file>
 
 <file path=word/styles.xml><?xml version="1.0" encoding="utf-8"?>
@@ -9198,6 +11500,17 @@
       <w:u w:val="single"/>
     </w:rPr>
   </w:style>
+  <w:style w:type="paragraph" w:styleId="ListParagraph">
+    <w:name w:val="List Paragraph"/>
+    <w:basedOn w:val="Normal"/>
+    <w:uiPriority w:val="34"/>
+    <w:qFormat/>
+    <w:rsid w:val="001C169A"/>
+    <w:pPr>
+      <w:ind w:left="720"/>
+      <w:contextualSpacing/>
+    </w:pPr>
+  </w:style>
 </w:styles>
 </file>
 

</xml_diff>